<commit_message>
New  Maven answers by raj kiran
</commit_message>
<xml_diff>
--- a/Quiz/rajkiran_quiz/Maven Quiz By raj kiran.docx
+++ b/Quiz/rajkiran_quiz/Maven Quiz By raj kiran.docx
@@ -116,6 +116,33 @@
           <w:szCs w:val="21"/>
         </w:rPr>
         <w:t>Project object model</w:t>
+      </w:r>
+    </w:p>
+    <w:p>
+      <w:pPr>
+        <w:numPr>
+          <w:ilvl w:val="1"/>
+          <w:numId w:val="3"/>
+        </w:numPr>
+        <w:shd w:val="clear" w:color="auto" w:fill="FFFFFF"/>
+        <w:spacing w:after="0" w:line="240" w:lineRule="auto"/>
+        <w:rPr>
+          <w:rFonts w:ascii="Helvetica Neue" w:eastAsia="Times New Roman" w:hAnsi="Helvetica Neue" w:cs="Times New Roman"/>
+          <w:b/>
+          <w:color w:val="222222"/>
+          <w:sz w:val="21"/>
+          <w:szCs w:val="21"/>
+        </w:rPr>
+      </w:pPr>
+      <w:r>
+        <w:rPr>
+          <w:rFonts w:ascii="Helvetica Neue" w:eastAsia="Times New Roman" w:hAnsi="Helvetica Neue" w:cs="Times New Roman"/>
+          <w:b/>
+          <w:color w:val="222222"/>
+          <w:sz w:val="21"/>
+          <w:szCs w:val="21"/>
+        </w:rPr>
+        <w:t>Build Automation Tool</w:t>
       </w:r>
     </w:p>
     <w:p>
@@ -693,7 +720,61 @@
           <w:sz w:val="21"/>
           <w:szCs w:val="21"/>
         </w:rPr>
-        <w:t xml:space="preserve">Maven is declarative. All you need is to do create a </w:t>
+        <w:t>Maven is declarative. All you</w:t>
+      </w:r>
+      <w:r>
+        <w:rPr>
+          <w:rFonts w:ascii="Helvetica Neue" w:eastAsia="Times New Roman" w:hAnsi="Helvetica Neue" w:cs="Times New Roman"/>
+          <w:color w:val="222222"/>
+          <w:sz w:val="21"/>
+          <w:szCs w:val="21"/>
+        </w:rPr>
+        <w:t xml:space="preserve"> need is to do create a pom.xml</w:t>
+      </w:r>
+      <w:r>
+        <w:rPr>
+          <w:rFonts w:ascii="Helvetica Neue" w:eastAsia="Times New Roman" w:hAnsi="Helvetica Neue" w:cs="Times New Roman"/>
+          <w:color w:val="222222"/>
+          <w:sz w:val="21"/>
+          <w:szCs w:val="21"/>
+        </w:rPr>
+        <w:t xml:space="preserve"> file and</w:t>
+      </w:r>
+      <w:r>
+        <w:rPr>
+          <w:rFonts w:ascii="Helvetica Neue" w:eastAsia="Times New Roman" w:hAnsi="Helvetica Neue" w:cs="Times New Roman"/>
+          <w:color w:val="222222"/>
+          <w:sz w:val="21"/>
+          <w:szCs w:val="21"/>
+        </w:rPr>
+        <w:t xml:space="preserve"> </w:t>
+      </w:r>
+      <w:r>
+        <w:rPr>
+          <w:rFonts w:ascii="Helvetica Neue" w:eastAsia="Times New Roman" w:hAnsi="Helvetica Neue" w:cs="Times New Roman"/>
+          <w:color w:val="222222"/>
+          <w:sz w:val="21"/>
+          <w:szCs w:val="21"/>
+        </w:rPr>
+        <w:t>put your source in the default directory. Maven will take care of the rest.</w:t>
+      </w:r>
+      <w:r>
+        <w:rPr>
+          <w:rFonts w:ascii="Helvetica Neue" w:eastAsia="Times New Roman" w:hAnsi="Helvetica Neue" w:cs="Times New Roman"/>
+          <w:color w:val="222222"/>
+          <w:sz w:val="21"/>
+          <w:szCs w:val="21"/>
+        </w:rPr>
+        <w:t xml:space="preserve"> </w:t>
+      </w:r>
+      <w:r>
+        <w:rPr>
+          <w:rFonts w:ascii="Helvetica Neue" w:eastAsia="Times New Roman" w:hAnsi="Helvetica Neue" w:cs="Times New Roman"/>
+          <w:color w:val="222222"/>
+          <w:sz w:val="21"/>
+          <w:szCs w:val="21"/>
+        </w:rPr>
+        <w:t xml:space="preserve">If </w:t>
       </w:r>
       <w:proofErr w:type="spellStart"/>
       <w:r>
@@ -703,7 +784,7 @@
           <w:sz w:val="21"/>
           <w:szCs w:val="21"/>
         </w:rPr>
-        <w:t>pom.xmll</w:t>
+        <w:t>your</w:t>
       </w:r>
       <w:proofErr w:type="spellEnd"/>
       <w:r>
@@ -713,7 +794,140 @@
           <w:sz w:val="21"/>
           <w:szCs w:val="21"/>
         </w:rPr>
-        <w:t xml:space="preserve"> file </w:t>
+        <w:t xml:space="preserve"> have a current build contains some highly customized process or if you have written some Ant Scripts to complete a specific process; you can still use them in maven. </w:t>
+      </w:r>
+    </w:p>
+    <w:p>
+      <w:pPr>
+        <w:shd w:val="clear" w:color="auto" w:fill="FFFFFF"/>
+        <w:spacing w:after="0" w:line="240" w:lineRule="auto"/>
+        <w:rPr>
+          <w:rFonts w:ascii="Helvetica Neue" w:eastAsia="Times New Roman" w:hAnsi="Helvetica Neue" w:cs="Times New Roman"/>
+          <w:color w:val="222222"/>
+          <w:sz w:val="21"/>
+          <w:szCs w:val="21"/>
+        </w:rPr>
+      </w:pPr>
+    </w:p>
+    <w:p>
+      <w:pPr>
+        <w:shd w:val="clear" w:color="auto" w:fill="FFFFFF"/>
+        <w:spacing w:after="0" w:line="240" w:lineRule="auto"/>
+        <w:rPr>
+          <w:rFonts w:ascii="Helvetica Neue" w:eastAsia="Times New Roman" w:hAnsi="Helvetica Neue" w:cs="Times New Roman"/>
+          <w:color w:val="222222"/>
+          <w:sz w:val="21"/>
+          <w:szCs w:val="21"/>
+        </w:rPr>
+      </w:pPr>
+    </w:p>
+    <w:p>
+      <w:pPr>
+        <w:shd w:val="clear" w:color="auto" w:fill="FFFFFF"/>
+        <w:spacing w:after="0" w:line="240" w:lineRule="auto"/>
+        <w:rPr>
+          <w:rFonts w:ascii="Helvetica Neue" w:eastAsia="Times New Roman" w:hAnsi="Helvetica Neue" w:cs="Times New Roman"/>
+          <w:color w:val="222222"/>
+          <w:sz w:val="21"/>
+          <w:szCs w:val="21"/>
+        </w:rPr>
+      </w:pPr>
+      <w:proofErr w:type="gramStart"/>
+      <w:r>
+        <w:rPr>
+          <w:rFonts w:ascii="Helvetica Neue" w:eastAsia="Times New Roman" w:hAnsi="Helvetica Neue" w:cs="Times New Roman"/>
+          <w:color w:val="222222"/>
+          <w:sz w:val="21"/>
+          <w:szCs w:val="21"/>
+        </w:rPr>
+        <w:t>5)What</w:t>
+      </w:r>
+      <w:proofErr w:type="gramEnd"/>
+      <w:r>
+        <w:rPr>
+          <w:rFonts w:ascii="Helvetica Neue" w:eastAsia="Times New Roman" w:hAnsi="Helvetica Neue" w:cs="Times New Roman"/>
+          <w:color w:val="222222"/>
+          <w:sz w:val="21"/>
+          <w:szCs w:val="21"/>
+        </w:rPr>
+        <w:t xml:space="preserve"> does it mean when you say Maven uses Convention over Configuration?</w:t>
+      </w:r>
+    </w:p>
+    <w:p>
+      <w:pPr>
+        <w:shd w:val="clear" w:color="auto" w:fill="FFFFFF"/>
+        <w:spacing w:after="0" w:line="240" w:lineRule="auto"/>
+        <w:rPr>
+          <w:rFonts w:ascii="Helvetica Neue" w:eastAsia="Times New Roman" w:hAnsi="Helvetica Neue" w:cs="Times New Roman"/>
+          <w:color w:val="222222"/>
+          <w:sz w:val="21"/>
+          <w:szCs w:val="21"/>
+        </w:rPr>
+      </w:pPr>
+    </w:p>
+    <w:p>
+      <w:pPr>
+        <w:shd w:val="clear" w:color="auto" w:fill="FFFFFF"/>
+        <w:spacing w:after="0" w:line="240" w:lineRule="auto"/>
+        <w:rPr>
+          <w:rFonts w:ascii="Helvetica Neue" w:eastAsia="Times New Roman" w:hAnsi="Helvetica Neue" w:cs="Times New Roman"/>
+          <w:color w:val="222222"/>
+          <w:sz w:val="21"/>
+          <w:szCs w:val="21"/>
+        </w:rPr>
+      </w:pPr>
+      <w:r>
+        <w:rPr>
+          <w:rFonts w:ascii="Helvetica Neue" w:eastAsia="Times New Roman" w:hAnsi="Helvetica Neue" w:cs="Times New Roman"/>
+          <w:color w:val="222222"/>
+          <w:sz w:val="21"/>
+          <w:szCs w:val="21"/>
+        </w:rPr>
+        <w:t xml:space="preserve">Maven provides default behavior for projects, without customizing, source code is assigned and resources are assumed. Convention over configuration is nothing but frameworks that make use of defaults and works. So maven comes under convention over configuration category. </w:t>
+      </w:r>
+    </w:p>
+    <w:p>
+      <w:pPr>
+        <w:shd w:val="clear" w:color="auto" w:fill="FFFFFF"/>
+        <w:spacing w:after="0" w:line="240" w:lineRule="auto"/>
+        <w:rPr>
+          <w:rFonts w:ascii="Helvetica Neue" w:eastAsia="Times New Roman" w:hAnsi="Helvetica Neue" w:cs="Times New Roman"/>
+          <w:color w:val="222222"/>
+          <w:sz w:val="21"/>
+          <w:szCs w:val="21"/>
+        </w:rPr>
+      </w:pPr>
+    </w:p>
+    <w:p>
+      <w:pPr>
+        <w:shd w:val="clear" w:color="auto" w:fill="FFFFFF"/>
+        <w:spacing w:after="0" w:line="240" w:lineRule="auto"/>
+        <w:rPr>
+          <w:rFonts w:ascii="Helvetica Neue" w:eastAsia="Times New Roman" w:hAnsi="Helvetica Neue" w:cs="Times New Roman"/>
+          <w:color w:val="222222"/>
+          <w:sz w:val="21"/>
+          <w:szCs w:val="21"/>
+        </w:rPr>
+      </w:pPr>
+      <w:proofErr w:type="gramStart"/>
+      <w:r>
+        <w:rPr>
+          <w:rFonts w:ascii="Helvetica Neue" w:eastAsia="Times New Roman" w:hAnsi="Helvetica Neue" w:cs="Times New Roman"/>
+          <w:color w:val="222222"/>
+          <w:sz w:val="21"/>
+          <w:szCs w:val="21"/>
+        </w:rPr>
+        <w:t>6)How</w:t>
+      </w:r>
+      <w:proofErr w:type="gramEnd"/>
+      <w:r>
+        <w:rPr>
+          <w:rFonts w:ascii="Helvetica Neue" w:eastAsia="Times New Roman" w:hAnsi="Helvetica Neue" w:cs="Times New Roman"/>
+          <w:color w:val="222222"/>
+          <w:sz w:val="21"/>
+          <w:szCs w:val="21"/>
+        </w:rPr>
+        <w:t xml:space="preserve"> do you know the version of </w:t>
       </w:r>
       <w:proofErr w:type="spellStart"/>
       <w:r>
@@ -723,7 +937,7 @@
           <w:sz w:val="21"/>
           <w:szCs w:val="21"/>
         </w:rPr>
-        <w:t>andput</w:t>
+        <w:t>mvn</w:t>
       </w:r>
       <w:proofErr w:type="spellEnd"/>
       <w:r>
@@ -733,55 +947,124 @@
           <w:sz w:val="21"/>
           <w:szCs w:val="21"/>
         </w:rPr>
-        <w:t xml:space="preserve"> your source in the default directory. Maven will take care of the rest.</w:t>
-      </w:r>
-      <w:r>
-        <w:rPr>
-          <w:rFonts w:ascii="Helvetica Neue" w:eastAsia="Times New Roman" w:hAnsi="Helvetica Neue" w:cs="Times New Roman"/>
-          <w:color w:val="222222"/>
-          <w:sz w:val="21"/>
-          <w:szCs w:val="21"/>
-        </w:rPr>
-        <w:t xml:space="preserve"> </w:t>
-      </w:r>
-      <w:r>
-        <w:rPr>
-          <w:rFonts w:ascii="Helvetica Neue" w:eastAsia="Times New Roman" w:hAnsi="Helvetica Neue" w:cs="Times New Roman"/>
-          <w:color w:val="222222"/>
-          <w:sz w:val="21"/>
-          <w:szCs w:val="21"/>
-        </w:rPr>
-        <w:t xml:space="preserve">If </w:t>
+        <w:t xml:space="preserve"> you are using?</w:t>
+      </w:r>
+    </w:p>
+    <w:p>
+      <w:pPr>
+        <w:shd w:val="clear" w:color="auto" w:fill="FFFFFF"/>
+        <w:spacing w:after="0" w:line="240" w:lineRule="auto"/>
+        <w:rPr>
+          <w:rFonts w:ascii="Helvetica Neue" w:eastAsia="Times New Roman" w:hAnsi="Helvetica Neue" w:cs="Times New Roman"/>
+          <w:color w:val="222222"/>
+          <w:sz w:val="21"/>
+          <w:szCs w:val="21"/>
+        </w:rPr>
+      </w:pPr>
+    </w:p>
+    <w:p>
+      <w:pPr>
+        <w:shd w:val="clear" w:color="auto" w:fill="FFFFFF"/>
+        <w:spacing w:after="0" w:line="240" w:lineRule="auto"/>
+        <w:rPr>
+          <w:rFonts w:ascii="Helvetica Neue" w:eastAsia="Times New Roman" w:hAnsi="Helvetica Neue" w:cs="Times New Roman"/>
+          <w:b/>
+          <w:color w:val="222222"/>
+          <w:sz w:val="21"/>
+          <w:szCs w:val="21"/>
+        </w:rPr>
+      </w:pPr>
+      <w:r>
+        <w:rPr>
+          <w:rFonts w:ascii="Helvetica Neue" w:eastAsia="Times New Roman" w:hAnsi="Helvetica Neue" w:cs="Times New Roman"/>
+          <w:color w:val="222222"/>
+          <w:sz w:val="21"/>
+          <w:szCs w:val="21"/>
+        </w:rPr>
+        <w:t xml:space="preserve">By using command … </w:t>
       </w:r>
       <w:proofErr w:type="spellStart"/>
       <w:r>
         <w:rPr>
           <w:rFonts w:ascii="Helvetica Neue" w:eastAsia="Times New Roman" w:hAnsi="Helvetica Neue" w:cs="Times New Roman"/>
-          <w:color w:val="222222"/>
-          <w:sz w:val="21"/>
-          <w:szCs w:val="21"/>
-        </w:rPr>
-        <w:t>your</w:t>
+          <w:b/>
+          <w:color w:val="222222"/>
+          <w:sz w:val="21"/>
+          <w:szCs w:val="21"/>
+        </w:rPr>
+        <w:t>mvn</w:t>
       </w:r>
       <w:proofErr w:type="spellEnd"/>
       <w:r>
         <w:rPr>
           <w:rFonts w:ascii="Helvetica Neue" w:eastAsia="Times New Roman" w:hAnsi="Helvetica Neue" w:cs="Times New Roman"/>
-          <w:color w:val="222222"/>
-          <w:sz w:val="21"/>
-          <w:szCs w:val="21"/>
-        </w:rPr>
-        <w:t xml:space="preserve"> have a cur</w:t>
-      </w:r>
-      <w:r>
-        <w:rPr>
-          <w:rFonts w:ascii="Helvetica Neue" w:eastAsia="Times New Roman" w:hAnsi="Helvetica Neue" w:cs="Times New Roman"/>
-          <w:color w:val="222222"/>
-          <w:sz w:val="21"/>
-          <w:szCs w:val="21"/>
-        </w:rPr>
-        <w:t xml:space="preserve">rent build contains some highly customized process or if you have written some Ant Scripts to complete a specific process; you can still use them in maven. </w:t>
-      </w:r>
+          <w:b/>
+          <w:color w:val="222222"/>
+          <w:sz w:val="21"/>
+          <w:szCs w:val="21"/>
+        </w:rPr>
+        <w:t xml:space="preserve"> -version</w:t>
+      </w:r>
+    </w:p>
+    <w:p>
+      <w:pPr>
+        <w:shd w:val="clear" w:color="auto" w:fill="FFFFFF"/>
+        <w:spacing w:after="0" w:line="240" w:lineRule="auto"/>
+        <w:rPr>
+          <w:rFonts w:ascii="Helvetica Neue" w:eastAsia="Times New Roman" w:hAnsi="Helvetica Neue" w:cs="Times New Roman"/>
+          <w:color w:val="222222"/>
+          <w:sz w:val="21"/>
+          <w:szCs w:val="21"/>
+        </w:rPr>
+      </w:pPr>
+    </w:p>
+    <w:p>
+      <w:pPr>
+        <w:shd w:val="clear" w:color="auto" w:fill="FFFFFF"/>
+        <w:spacing w:after="0" w:line="240" w:lineRule="auto"/>
+        <w:rPr>
+          <w:rFonts w:ascii="Helvetica Neue" w:eastAsia="Times New Roman" w:hAnsi="Helvetica Neue" w:cs="Times New Roman"/>
+          <w:color w:val="222222"/>
+          <w:sz w:val="21"/>
+          <w:szCs w:val="21"/>
+        </w:rPr>
+      </w:pPr>
+    </w:p>
+    <w:p>
+      <w:pPr>
+        <w:shd w:val="clear" w:color="auto" w:fill="FFFFFF"/>
+        <w:spacing w:after="0" w:line="240" w:lineRule="auto"/>
+        <w:rPr>
+          <w:rFonts w:ascii="Helvetica Neue" w:eastAsia="Times New Roman" w:hAnsi="Helvetica Neue" w:cs="Times New Roman"/>
+          <w:color w:val="222222"/>
+          <w:sz w:val="21"/>
+          <w:szCs w:val="21"/>
+        </w:rPr>
+      </w:pPr>
+    </w:p>
+    <w:p>
+      <w:pPr>
+        <w:shd w:val="clear" w:color="auto" w:fill="FFFFFF"/>
+        <w:spacing w:after="0" w:line="240" w:lineRule="auto"/>
+        <w:rPr>
+          <w:rFonts w:ascii="Helvetica Neue" w:eastAsia="Times New Roman" w:hAnsi="Helvetica Neue" w:cs="Times New Roman"/>
+          <w:color w:val="222222"/>
+          <w:sz w:val="21"/>
+          <w:szCs w:val="21"/>
+        </w:rPr>
+      </w:pPr>
+    </w:p>
+    <w:p>
+      <w:pPr>
+        <w:shd w:val="clear" w:color="auto" w:fill="FFFFFF"/>
+        <w:spacing w:after="0" w:line="240" w:lineRule="auto"/>
+        <w:rPr>
+          <w:rFonts w:ascii="Helvetica Neue" w:eastAsia="Times New Roman" w:hAnsi="Helvetica Neue" w:cs="Times New Roman"/>
+          <w:color w:val="222222"/>
+          <w:sz w:val="21"/>
+          <w:szCs w:val="21"/>
+        </w:rPr>
+      </w:pPr>
     </w:p>
     <w:p>
       <w:pPr>
@@ -826,7 +1109,7 @@
           <w:sz w:val="21"/>
           <w:szCs w:val="21"/>
         </w:rPr>
-        <w:t>5)What</w:t>
+        <w:t>7)List</w:t>
       </w:r>
       <w:proofErr w:type="gramEnd"/>
       <w:r>
@@ -836,53 +1119,95 @@
           <w:sz w:val="21"/>
           <w:szCs w:val="21"/>
         </w:rPr>
-        <w:t xml:space="preserve"> does it mean when you say Maven uses Convention over Configuration?</w:t>
-      </w:r>
-    </w:p>
-    <w:p>
-      <w:pPr>
-        <w:shd w:val="clear" w:color="auto" w:fill="FFFFFF"/>
-        <w:spacing w:after="0" w:line="240" w:lineRule="auto"/>
-        <w:rPr>
-          <w:rFonts w:ascii="Helvetica Neue" w:eastAsia="Times New Roman" w:hAnsi="Helvetica Neue" w:cs="Times New Roman"/>
-          <w:color w:val="222222"/>
-          <w:sz w:val="21"/>
-          <w:szCs w:val="21"/>
-        </w:rPr>
-      </w:pPr>
-    </w:p>
-    <w:p>
-      <w:pPr>
-        <w:shd w:val="clear" w:color="auto" w:fill="FFFFFF"/>
-        <w:spacing w:after="0" w:line="240" w:lineRule="auto"/>
-        <w:rPr>
-          <w:rFonts w:ascii="Helvetica Neue" w:eastAsia="Times New Roman" w:hAnsi="Helvetica Neue" w:cs="Times New Roman"/>
-          <w:color w:val="222222"/>
-          <w:sz w:val="21"/>
-          <w:szCs w:val="21"/>
-        </w:rPr>
-      </w:pPr>
-      <w:r>
-        <w:rPr>
-          <w:rFonts w:ascii="Helvetica Neue" w:eastAsia="Times New Roman" w:hAnsi="Helvetica Neue" w:cs="Times New Roman"/>
-          <w:color w:val="222222"/>
-          <w:sz w:val="21"/>
-          <w:szCs w:val="21"/>
-        </w:rPr>
-        <w:t xml:space="preserve">Maven provides default behavior for projects, without customizing, source code is assigned and resources are assumed. Convention over configuration is nothing but frameworks that make use of defaults and works. So maven comes under convention over configuration category. </w:t>
-      </w:r>
-    </w:p>
-    <w:p>
-      <w:pPr>
-        <w:shd w:val="clear" w:color="auto" w:fill="FFFFFF"/>
-        <w:spacing w:after="0" w:line="240" w:lineRule="auto"/>
-        <w:rPr>
-          <w:rFonts w:ascii="Helvetica Neue" w:eastAsia="Times New Roman" w:hAnsi="Helvetica Neue" w:cs="Times New Roman"/>
-          <w:color w:val="222222"/>
-          <w:sz w:val="21"/>
-          <w:szCs w:val="21"/>
-        </w:rPr>
-      </w:pPr>
+        <w:t xml:space="preserve"> two most important files in your maven installation?</w:t>
+      </w:r>
+    </w:p>
+    <w:p>
+      <w:pPr>
+        <w:shd w:val="clear" w:color="auto" w:fill="FFFFFF"/>
+        <w:spacing w:after="0" w:line="240" w:lineRule="auto"/>
+        <w:rPr>
+          <w:rFonts w:ascii="Helvetica Neue" w:eastAsia="Times New Roman" w:hAnsi="Helvetica Neue" w:cs="Times New Roman"/>
+          <w:color w:val="222222"/>
+          <w:sz w:val="21"/>
+          <w:szCs w:val="21"/>
+        </w:rPr>
+      </w:pPr>
+    </w:p>
+    <w:p>
+      <w:pPr>
+        <w:shd w:val="clear" w:color="auto" w:fill="FFFFFF"/>
+        <w:spacing w:after="0" w:line="240" w:lineRule="auto"/>
+        <w:rPr>
+          <w:rFonts w:ascii="Helvetica Neue" w:eastAsia="Times New Roman" w:hAnsi="Helvetica Neue" w:cs="Times New Roman"/>
+          <w:color w:val="222222"/>
+          <w:sz w:val="21"/>
+          <w:szCs w:val="21"/>
+        </w:rPr>
+      </w:pPr>
+      <w:r>
+        <w:rPr>
+          <w:rFonts w:ascii="Helvetica Neue" w:eastAsia="Times New Roman" w:hAnsi="Helvetica Neue" w:cs="Times New Roman"/>
+          <w:color w:val="222222"/>
+          <w:sz w:val="21"/>
+          <w:szCs w:val="21"/>
+        </w:rPr>
+        <w:t>pom.xml</w:t>
+      </w:r>
+    </w:p>
+    <w:p>
+      <w:pPr>
+        <w:shd w:val="clear" w:color="auto" w:fill="FFFFFF"/>
+        <w:spacing w:after="0" w:line="240" w:lineRule="auto"/>
+        <w:rPr>
+          <w:rFonts w:ascii="Helvetica Neue" w:eastAsia="Times New Roman" w:hAnsi="Helvetica Neue" w:cs="Times New Roman"/>
+          <w:color w:val="222222"/>
+          <w:sz w:val="21"/>
+          <w:szCs w:val="21"/>
+        </w:rPr>
+      </w:pPr>
+      <w:r>
+        <w:rPr>
+          <w:rFonts w:ascii="Helvetica Neue" w:eastAsia="Times New Roman" w:hAnsi="Helvetica Neue" w:cs="Times New Roman"/>
+          <w:color w:val="222222"/>
+          <w:sz w:val="21"/>
+          <w:szCs w:val="21"/>
+        </w:rPr>
+        <w:t>settings.xml</w:t>
+      </w:r>
+    </w:p>
+    <w:p>
+      <w:pPr>
+        <w:shd w:val="clear" w:color="auto" w:fill="FFFFFF"/>
+        <w:spacing w:after="0" w:line="240" w:lineRule="auto"/>
+        <w:rPr>
+          <w:rFonts w:ascii="Helvetica Neue" w:eastAsia="Times New Roman" w:hAnsi="Helvetica Neue" w:cs="Times New Roman"/>
+          <w:color w:val="222222"/>
+          <w:sz w:val="21"/>
+          <w:szCs w:val="21"/>
+        </w:rPr>
+      </w:pPr>
+    </w:p>
+    <w:p>
+      <w:pPr>
+        <w:shd w:val="clear" w:color="auto" w:fill="FFFFFF"/>
+        <w:spacing w:after="0" w:line="240" w:lineRule="auto"/>
+        <w:rPr>
+          <w:rFonts w:ascii="Helvetica Neue" w:eastAsia="Times New Roman" w:hAnsi="Helvetica Neue" w:cs="Times New Roman"/>
+          <w:color w:val="222222"/>
+          <w:sz w:val="21"/>
+          <w:szCs w:val="21"/>
+        </w:rPr>
+      </w:pPr>
+      <w:r>
+        <w:rPr>
+          <w:rFonts w:ascii="Helvetica Neue" w:eastAsia="Times New Roman" w:hAnsi="Helvetica Neue" w:cs="Times New Roman"/>
+          <w:color w:val="222222"/>
+          <w:sz w:val="21"/>
+          <w:szCs w:val="21"/>
+        </w:rPr>
+        <w:t> </w:t>
+      </w:r>
     </w:p>
     <w:p>
       <w:pPr>
@@ -903,7 +1228,7 @@
           <w:sz w:val="21"/>
           <w:szCs w:val="21"/>
         </w:rPr>
-        <w:t>6)How</w:t>
+        <w:t>8)What</w:t>
       </w:r>
       <w:proofErr w:type="gramEnd"/>
       <w:r>
@@ -913,180 +1238,41 @@
           <w:sz w:val="21"/>
           <w:szCs w:val="21"/>
         </w:rPr>
-        <w:t xml:space="preserve"> do you know the version of </w:t>
-      </w:r>
-      <w:proofErr w:type="spellStart"/>
-      <w:r>
-        <w:rPr>
-          <w:rFonts w:ascii="Helvetica Neue" w:eastAsia="Times New Roman" w:hAnsi="Helvetica Neue" w:cs="Times New Roman"/>
-          <w:color w:val="222222"/>
-          <w:sz w:val="21"/>
-          <w:szCs w:val="21"/>
-        </w:rPr>
-        <w:t>mvn</w:t>
-      </w:r>
-      <w:proofErr w:type="spellEnd"/>
-      <w:r>
-        <w:rPr>
-          <w:rFonts w:ascii="Helvetica Neue" w:eastAsia="Times New Roman" w:hAnsi="Helvetica Neue" w:cs="Times New Roman"/>
-          <w:color w:val="222222"/>
-          <w:sz w:val="21"/>
-          <w:szCs w:val="21"/>
-        </w:rPr>
-        <w:t xml:space="preserve"> you are using?</w:t>
-      </w:r>
-    </w:p>
-    <w:p>
-      <w:pPr>
-        <w:shd w:val="clear" w:color="auto" w:fill="FFFFFF"/>
-        <w:spacing w:after="0" w:line="240" w:lineRule="auto"/>
-        <w:rPr>
-          <w:rFonts w:ascii="Helvetica Neue" w:eastAsia="Times New Roman" w:hAnsi="Helvetica Neue" w:cs="Times New Roman"/>
-          <w:color w:val="222222"/>
-          <w:sz w:val="21"/>
-          <w:szCs w:val="21"/>
-        </w:rPr>
-      </w:pPr>
-    </w:p>
-    <w:p>
-      <w:pPr>
-        <w:shd w:val="clear" w:color="auto" w:fill="FFFFFF"/>
-        <w:spacing w:after="0" w:line="240" w:lineRule="auto"/>
-        <w:rPr>
-          <w:rFonts w:ascii="Helvetica Neue" w:eastAsia="Times New Roman" w:hAnsi="Helvetica Neue" w:cs="Times New Roman"/>
-          <w:b/>
-          <w:color w:val="222222"/>
-          <w:sz w:val="21"/>
-          <w:szCs w:val="21"/>
-        </w:rPr>
-      </w:pPr>
-      <w:r>
-        <w:rPr>
-          <w:rFonts w:ascii="Helvetica Neue" w:eastAsia="Times New Roman" w:hAnsi="Helvetica Neue" w:cs="Times New Roman"/>
-          <w:color w:val="222222"/>
-          <w:sz w:val="21"/>
-          <w:szCs w:val="21"/>
-        </w:rPr>
-        <w:t xml:space="preserve">By using command … </w:t>
-      </w:r>
-      <w:proofErr w:type="spellStart"/>
-      <w:r>
-        <w:rPr>
-          <w:rFonts w:ascii="Helvetica Neue" w:eastAsia="Times New Roman" w:hAnsi="Helvetica Neue" w:cs="Times New Roman"/>
-          <w:b/>
-          <w:color w:val="222222"/>
-          <w:sz w:val="21"/>
-          <w:szCs w:val="21"/>
-        </w:rPr>
-        <w:t>mvn</w:t>
-      </w:r>
-      <w:proofErr w:type="spellEnd"/>
-      <w:r>
-        <w:rPr>
-          <w:rFonts w:ascii="Helvetica Neue" w:eastAsia="Times New Roman" w:hAnsi="Helvetica Neue" w:cs="Times New Roman"/>
-          <w:b/>
-          <w:color w:val="222222"/>
-          <w:sz w:val="21"/>
-          <w:szCs w:val="21"/>
-        </w:rPr>
-        <w:t xml:space="preserve"> -version</w:t>
-      </w:r>
-    </w:p>
-    <w:p>
-      <w:pPr>
-        <w:shd w:val="clear" w:color="auto" w:fill="FFFFFF"/>
-        <w:spacing w:after="0" w:line="240" w:lineRule="auto"/>
-        <w:rPr>
-          <w:rFonts w:ascii="Helvetica Neue" w:eastAsia="Times New Roman" w:hAnsi="Helvetica Neue" w:cs="Times New Roman"/>
-          <w:color w:val="222222"/>
-          <w:sz w:val="21"/>
-          <w:szCs w:val="21"/>
-        </w:rPr>
-      </w:pPr>
-    </w:p>
-    <w:p>
-      <w:pPr>
-        <w:shd w:val="clear" w:color="auto" w:fill="FFFFFF"/>
-        <w:spacing w:after="0" w:line="240" w:lineRule="auto"/>
-        <w:rPr>
-          <w:rFonts w:ascii="Helvetica Neue" w:eastAsia="Times New Roman" w:hAnsi="Helvetica Neue" w:cs="Times New Roman"/>
-          <w:color w:val="222222"/>
-          <w:sz w:val="21"/>
-          <w:szCs w:val="21"/>
-        </w:rPr>
-      </w:pPr>
-    </w:p>
-    <w:p>
-      <w:pPr>
-        <w:shd w:val="clear" w:color="auto" w:fill="FFFFFF"/>
-        <w:spacing w:after="0" w:line="240" w:lineRule="auto"/>
-        <w:rPr>
-          <w:rFonts w:ascii="Helvetica Neue" w:eastAsia="Times New Roman" w:hAnsi="Helvetica Neue" w:cs="Times New Roman"/>
-          <w:color w:val="222222"/>
-          <w:sz w:val="21"/>
-          <w:szCs w:val="21"/>
-        </w:rPr>
-      </w:pPr>
-    </w:p>
-    <w:p>
-      <w:pPr>
-        <w:shd w:val="clear" w:color="auto" w:fill="FFFFFF"/>
-        <w:spacing w:after="0" w:line="240" w:lineRule="auto"/>
-        <w:rPr>
-          <w:rFonts w:ascii="Helvetica Neue" w:eastAsia="Times New Roman" w:hAnsi="Helvetica Neue" w:cs="Times New Roman"/>
-          <w:color w:val="222222"/>
-          <w:sz w:val="21"/>
-          <w:szCs w:val="21"/>
-        </w:rPr>
-      </w:pPr>
-    </w:p>
-    <w:p>
-      <w:pPr>
-        <w:shd w:val="clear" w:color="auto" w:fill="FFFFFF"/>
-        <w:spacing w:after="0" w:line="240" w:lineRule="auto"/>
-        <w:rPr>
-          <w:rFonts w:ascii="Helvetica Neue" w:eastAsia="Times New Roman" w:hAnsi="Helvetica Neue" w:cs="Times New Roman"/>
-          <w:color w:val="222222"/>
-          <w:sz w:val="21"/>
-          <w:szCs w:val="21"/>
-        </w:rPr>
-      </w:pPr>
-    </w:p>
-    <w:p>
-      <w:pPr>
-        <w:shd w:val="clear" w:color="auto" w:fill="FFFFFF"/>
-        <w:spacing w:after="0" w:line="240" w:lineRule="auto"/>
-        <w:rPr>
-          <w:rFonts w:ascii="Helvetica Neue" w:eastAsia="Times New Roman" w:hAnsi="Helvetica Neue" w:cs="Times New Roman"/>
-          <w:color w:val="222222"/>
-          <w:sz w:val="21"/>
-          <w:szCs w:val="21"/>
-        </w:rPr>
-      </w:pPr>
-    </w:p>
-    <w:p>
-      <w:pPr>
-        <w:shd w:val="clear" w:color="auto" w:fill="FFFFFF"/>
-        <w:spacing w:after="0" w:line="240" w:lineRule="auto"/>
-        <w:rPr>
-          <w:rFonts w:ascii="Helvetica Neue" w:eastAsia="Times New Roman" w:hAnsi="Helvetica Neue" w:cs="Times New Roman"/>
-          <w:color w:val="222222"/>
-          <w:sz w:val="21"/>
-          <w:szCs w:val="21"/>
-        </w:rPr>
-      </w:pPr>
-    </w:p>
-    <w:p>
-      <w:pPr>
-        <w:shd w:val="clear" w:color="auto" w:fill="FFFFFF"/>
-        <w:spacing w:after="0" w:line="240" w:lineRule="auto"/>
-        <w:rPr>
-          <w:rFonts w:ascii="Helvetica Neue" w:eastAsia="Times New Roman" w:hAnsi="Helvetica Neue" w:cs="Times New Roman"/>
-          <w:color w:val="222222"/>
-          <w:sz w:val="21"/>
-          <w:szCs w:val="21"/>
-        </w:rPr>
-      </w:pPr>
+        <w:t xml:space="preserve"> is POM? What does it contain? Explain in detail</w:t>
+      </w:r>
+    </w:p>
+    <w:p>
+      <w:pPr>
+        <w:shd w:val="clear" w:color="auto" w:fill="FFFFFF"/>
+        <w:spacing w:after="0" w:line="240" w:lineRule="auto"/>
+        <w:rPr>
+          <w:rFonts w:ascii="Helvetica Neue" w:eastAsia="Times New Roman" w:hAnsi="Helvetica Neue" w:cs="Times New Roman"/>
+          <w:color w:val="222222"/>
+          <w:sz w:val="21"/>
+          <w:szCs w:val="21"/>
+        </w:rPr>
+      </w:pPr>
+    </w:p>
+    <w:p>
+      <w:pPr>
+        <w:shd w:val="clear" w:color="auto" w:fill="FFFFFF"/>
+        <w:spacing w:after="0" w:line="240" w:lineRule="auto"/>
+        <w:rPr>
+          <w:rFonts w:ascii="Helvetica Neue" w:eastAsia="Times New Roman" w:hAnsi="Helvetica Neue" w:cs="Times New Roman"/>
+          <w:color w:val="222222"/>
+          <w:sz w:val="21"/>
+          <w:szCs w:val="21"/>
+        </w:rPr>
+      </w:pPr>
+      <w:r>
+        <w:rPr>
+          <w:rFonts w:ascii="Helvetica Neue" w:eastAsia="Times New Roman" w:hAnsi="Helvetica Neue" w:cs="Times New Roman"/>
+          <w:color w:val="222222"/>
+          <w:sz w:val="21"/>
+          <w:szCs w:val="21"/>
+        </w:rPr>
+        <w:t xml:space="preserve">Project Object </w:t>
+      </w:r>
       <w:proofErr w:type="gramStart"/>
       <w:r>
         <w:rPr>
@@ -1095,8 +1281,7 @@
           <w:sz w:val="21"/>
           <w:szCs w:val="21"/>
         </w:rPr>
-        <w:lastRenderedPageBreak/>
-        <w:t>7)List</w:t>
+        <w:t>Model(</w:t>
       </w:r>
       <w:proofErr w:type="gramEnd"/>
       <w:r>
@@ -1106,264 +1291,40 @@
           <w:sz w:val="21"/>
           <w:szCs w:val="21"/>
         </w:rPr>
-        <w:t xml:space="preserve"> two most important files in your maven installation?</w:t>
-      </w:r>
-    </w:p>
-    <w:p>
-      <w:pPr>
-        <w:shd w:val="clear" w:color="auto" w:fill="FFFFFF"/>
-        <w:spacing w:after="0" w:line="240" w:lineRule="auto"/>
-        <w:rPr>
-          <w:rFonts w:ascii="Helvetica Neue" w:eastAsia="Times New Roman" w:hAnsi="Helvetica Neue" w:cs="Times New Roman"/>
-          <w:color w:val="222222"/>
-          <w:sz w:val="21"/>
-          <w:szCs w:val="21"/>
-        </w:rPr>
-      </w:pPr>
-    </w:p>
-    <w:p>
-      <w:pPr>
-        <w:shd w:val="clear" w:color="auto" w:fill="FFFFFF"/>
-        <w:spacing w:after="0" w:line="240" w:lineRule="auto"/>
-        <w:rPr>
-          <w:rFonts w:ascii="Helvetica Neue" w:eastAsia="Times New Roman" w:hAnsi="Helvetica Neue" w:cs="Times New Roman"/>
-          <w:color w:val="222222"/>
-          <w:sz w:val="21"/>
-          <w:szCs w:val="21"/>
-        </w:rPr>
-      </w:pPr>
-      <w:r>
-        <w:rPr>
-          <w:rFonts w:ascii="Helvetica Neue" w:eastAsia="Times New Roman" w:hAnsi="Helvetica Neue" w:cs="Times New Roman"/>
-          <w:color w:val="222222"/>
-          <w:sz w:val="21"/>
-          <w:szCs w:val="21"/>
-        </w:rPr>
-        <w:t>pom.xml</w:t>
-      </w:r>
-    </w:p>
-    <w:p>
-      <w:pPr>
-        <w:shd w:val="clear" w:color="auto" w:fill="FFFFFF"/>
-        <w:spacing w:after="0" w:line="240" w:lineRule="auto"/>
-        <w:rPr>
-          <w:rFonts w:ascii="Helvetica Neue" w:eastAsia="Times New Roman" w:hAnsi="Helvetica Neue" w:cs="Times New Roman"/>
-          <w:color w:val="222222"/>
-          <w:sz w:val="21"/>
-          <w:szCs w:val="21"/>
-        </w:rPr>
-      </w:pPr>
-      <w:proofErr w:type="spellStart"/>
-      <w:r>
-        <w:rPr>
-          <w:rFonts w:ascii="Helvetica Neue" w:eastAsia="Times New Roman" w:hAnsi="Helvetica Neue" w:cs="Times New Roman"/>
-          <w:color w:val="222222"/>
-          <w:sz w:val="21"/>
-          <w:szCs w:val="21"/>
-        </w:rPr>
-        <w:t>java.io.File</w:t>
-      </w:r>
-      <w:proofErr w:type="spellEnd"/>
-    </w:p>
-    <w:p>
-      <w:pPr>
-        <w:shd w:val="clear" w:color="auto" w:fill="FFFFFF"/>
-        <w:spacing w:after="0" w:line="240" w:lineRule="auto"/>
-        <w:rPr>
-          <w:rFonts w:ascii="Helvetica Neue" w:eastAsia="Times New Roman" w:hAnsi="Helvetica Neue" w:cs="Times New Roman"/>
-          <w:color w:val="222222"/>
-          <w:sz w:val="21"/>
-          <w:szCs w:val="21"/>
-        </w:rPr>
-      </w:pPr>
-      <w:proofErr w:type="spellStart"/>
-      <w:r>
-        <w:rPr>
-          <w:rFonts w:ascii="Helvetica Neue" w:eastAsia="Times New Roman" w:hAnsi="Helvetica Neue" w:cs="Times New Roman"/>
-          <w:color w:val="222222"/>
-          <w:sz w:val="21"/>
-          <w:szCs w:val="21"/>
-        </w:rPr>
-        <w:t>java.lang.String</w:t>
-      </w:r>
-      <w:proofErr w:type="spellEnd"/>
-      <w:r>
-        <w:rPr>
-          <w:rFonts w:ascii="Helvetica Neue" w:eastAsia="Times New Roman" w:hAnsi="Helvetica Neue" w:cs="Times New Roman"/>
-          <w:color w:val="222222"/>
-          <w:sz w:val="21"/>
-          <w:szCs w:val="21"/>
-        </w:rPr>
-        <w:t>.</w:t>
-      </w:r>
-    </w:p>
-    <w:p>
-      <w:pPr>
-        <w:shd w:val="clear" w:color="auto" w:fill="FFFFFF"/>
-        <w:spacing w:after="0" w:line="240" w:lineRule="auto"/>
-        <w:rPr>
-          <w:rFonts w:ascii="Helvetica Neue" w:eastAsia="Times New Roman" w:hAnsi="Helvetica Neue" w:cs="Times New Roman"/>
-          <w:color w:val="222222"/>
-          <w:sz w:val="21"/>
-          <w:szCs w:val="21"/>
-        </w:rPr>
-      </w:pPr>
-    </w:p>
-    <w:p>
-      <w:pPr>
-        <w:shd w:val="clear" w:color="auto" w:fill="FFFFFF"/>
-        <w:spacing w:after="0" w:line="240" w:lineRule="auto"/>
-        <w:rPr>
-          <w:rFonts w:ascii="Helvetica Neue" w:eastAsia="Times New Roman" w:hAnsi="Helvetica Neue" w:cs="Times New Roman"/>
-          <w:color w:val="222222"/>
-          <w:sz w:val="21"/>
-          <w:szCs w:val="21"/>
-        </w:rPr>
-      </w:pPr>
-      <w:r>
-        <w:rPr>
-          <w:rFonts w:ascii="Helvetica Neue" w:eastAsia="Times New Roman" w:hAnsi="Helvetica Neue" w:cs="Times New Roman"/>
-          <w:color w:val="222222"/>
-          <w:sz w:val="21"/>
-          <w:szCs w:val="21"/>
-        </w:rPr>
-        <w:t> </w:t>
-      </w:r>
-    </w:p>
-    <w:p>
-      <w:pPr>
-        <w:shd w:val="clear" w:color="auto" w:fill="FFFFFF"/>
-        <w:spacing w:after="0" w:line="240" w:lineRule="auto"/>
-        <w:rPr>
-          <w:rFonts w:ascii="Helvetica Neue" w:eastAsia="Times New Roman" w:hAnsi="Helvetica Neue" w:cs="Times New Roman"/>
-          <w:color w:val="222222"/>
-          <w:sz w:val="21"/>
-          <w:szCs w:val="21"/>
-        </w:rPr>
-      </w:pPr>
-      <w:proofErr w:type="gramStart"/>
-      <w:r>
-        <w:rPr>
-          <w:rFonts w:ascii="Helvetica Neue" w:eastAsia="Times New Roman" w:hAnsi="Helvetica Neue" w:cs="Times New Roman"/>
-          <w:color w:val="222222"/>
-          <w:sz w:val="21"/>
-          <w:szCs w:val="21"/>
-        </w:rPr>
-        <w:t>8)What</w:t>
-      </w:r>
-      <w:proofErr w:type="gramEnd"/>
-      <w:r>
-        <w:rPr>
-          <w:rFonts w:ascii="Helvetica Neue" w:eastAsia="Times New Roman" w:hAnsi="Helvetica Neue" w:cs="Times New Roman"/>
-          <w:color w:val="222222"/>
-          <w:sz w:val="21"/>
-          <w:szCs w:val="21"/>
-        </w:rPr>
-        <w:t xml:space="preserve"> is POM? What does it contain? Explain in detail</w:t>
-      </w:r>
-    </w:p>
-    <w:p>
-      <w:pPr>
-        <w:shd w:val="clear" w:color="auto" w:fill="FFFFFF"/>
-        <w:spacing w:after="0" w:line="240" w:lineRule="auto"/>
-        <w:rPr>
-          <w:rFonts w:ascii="Helvetica Neue" w:eastAsia="Times New Roman" w:hAnsi="Helvetica Neue" w:cs="Times New Roman"/>
-          <w:color w:val="222222"/>
-          <w:sz w:val="21"/>
-          <w:szCs w:val="21"/>
-        </w:rPr>
-      </w:pPr>
-    </w:p>
-    <w:p>
-      <w:pPr>
-        <w:shd w:val="clear" w:color="auto" w:fill="FFFFFF"/>
-        <w:spacing w:after="0" w:line="240" w:lineRule="auto"/>
-        <w:rPr>
-          <w:rFonts w:ascii="Helvetica Neue" w:eastAsia="Times New Roman" w:hAnsi="Helvetica Neue" w:cs="Times New Roman"/>
-          <w:color w:val="222222"/>
-          <w:sz w:val="21"/>
-          <w:szCs w:val="21"/>
-        </w:rPr>
-      </w:pPr>
-      <w:r>
-        <w:rPr>
-          <w:rFonts w:ascii="Helvetica Neue" w:eastAsia="Times New Roman" w:hAnsi="Helvetica Neue" w:cs="Times New Roman"/>
-          <w:color w:val="222222"/>
-          <w:sz w:val="21"/>
-          <w:szCs w:val="21"/>
-        </w:rPr>
-        <w:t xml:space="preserve">Project Object </w:t>
-      </w:r>
-      <w:proofErr w:type="gramStart"/>
-      <w:r>
-        <w:rPr>
-          <w:rFonts w:ascii="Helvetica Neue" w:eastAsia="Times New Roman" w:hAnsi="Helvetica Neue" w:cs="Times New Roman"/>
-          <w:color w:val="222222"/>
-          <w:sz w:val="21"/>
-          <w:szCs w:val="21"/>
-        </w:rPr>
-        <w:t>Model(</w:t>
-      </w:r>
-      <w:proofErr w:type="gramEnd"/>
-      <w:r>
-        <w:rPr>
-          <w:rFonts w:ascii="Helvetica Neue" w:eastAsia="Times New Roman" w:hAnsi="Helvetica Neue" w:cs="Times New Roman"/>
-          <w:color w:val="222222"/>
-          <w:sz w:val="21"/>
-          <w:szCs w:val="21"/>
-        </w:rPr>
-        <w:t>POM) is a s</w:t>
-      </w:r>
-      <w:r>
-        <w:rPr>
-          <w:rFonts w:ascii="Helvetica Neue" w:eastAsia="Times New Roman" w:hAnsi="Helvetica Neue" w:cs="Times New Roman"/>
-          <w:color w:val="222222"/>
-          <w:sz w:val="21"/>
-          <w:szCs w:val="21"/>
-        </w:rPr>
-        <w:t xml:space="preserve">ingle Maven configuration file. </w:t>
-      </w:r>
-    </w:p>
-    <w:p>
-      <w:pPr>
-        <w:shd w:val="clear" w:color="auto" w:fill="FFFFFF"/>
-        <w:spacing w:after="0" w:line="240" w:lineRule="auto"/>
-        <w:rPr>
-          <w:rFonts w:ascii="Helvetica Neue" w:eastAsia="Times New Roman" w:hAnsi="Helvetica Neue" w:cs="Times New Roman"/>
-          <w:color w:val="222222"/>
-          <w:sz w:val="21"/>
-          <w:szCs w:val="21"/>
-        </w:rPr>
-      </w:pPr>
-    </w:p>
-    <w:p>
-      <w:pPr>
-        <w:shd w:val="clear" w:color="auto" w:fill="FFFFFF"/>
-        <w:spacing w:after="0" w:line="240" w:lineRule="auto"/>
-        <w:rPr>
-          <w:rFonts w:ascii="Helvetica Neue" w:eastAsia="Times New Roman" w:hAnsi="Helvetica Neue" w:cs="Times New Roman"/>
-          <w:color w:val="222222"/>
-          <w:sz w:val="21"/>
-          <w:szCs w:val="21"/>
-        </w:rPr>
-      </w:pPr>
-      <w:r>
-        <w:rPr>
-          <w:rFonts w:ascii="Helvetica Neue" w:eastAsia="Times New Roman" w:hAnsi="Helvetica Neue" w:cs="Times New Roman"/>
-          <w:color w:val="222222"/>
-          <w:sz w:val="21"/>
-          <w:szCs w:val="21"/>
-        </w:rPr>
-        <w:t>We manage our dependency by including them in POM.xml file. Each project has their unique set of coordinates like group id, artifact id and version number, w</w:t>
-      </w:r>
-      <w:r>
-        <w:rPr>
-          <w:rFonts w:ascii="Helvetica Neue" w:eastAsia="Times New Roman" w:hAnsi="Helvetica Neue" w:cs="Times New Roman"/>
-          <w:color w:val="222222"/>
-          <w:sz w:val="21"/>
-          <w:szCs w:val="21"/>
-        </w:rPr>
-        <w:t>e need to include them in POM file using tags.</w:t>
+        <w:t xml:space="preserve">POM) is a single Maven configuration file. </w:t>
+      </w:r>
+    </w:p>
+    <w:p>
+      <w:pPr>
+        <w:shd w:val="clear" w:color="auto" w:fill="FFFFFF"/>
+        <w:spacing w:after="0" w:line="240" w:lineRule="auto"/>
+        <w:rPr>
+          <w:rFonts w:ascii="Helvetica Neue" w:eastAsia="Times New Roman" w:hAnsi="Helvetica Neue" w:cs="Times New Roman"/>
+          <w:color w:val="222222"/>
+          <w:sz w:val="21"/>
+          <w:szCs w:val="21"/>
+        </w:rPr>
+      </w:pPr>
+    </w:p>
+    <w:p>
+      <w:pPr>
+        <w:shd w:val="clear" w:color="auto" w:fill="FFFFFF"/>
+        <w:spacing w:after="0" w:line="240" w:lineRule="auto"/>
+        <w:rPr>
+          <w:rFonts w:ascii="Helvetica Neue" w:eastAsia="Times New Roman" w:hAnsi="Helvetica Neue" w:cs="Times New Roman"/>
+          <w:color w:val="222222"/>
+          <w:sz w:val="21"/>
+          <w:szCs w:val="21"/>
+        </w:rPr>
+      </w:pPr>
+      <w:r>
+        <w:rPr>
+          <w:rFonts w:ascii="Helvetica Neue" w:eastAsia="Times New Roman" w:hAnsi="Helvetica Neue" w:cs="Times New Roman"/>
+          <w:color w:val="222222"/>
+          <w:sz w:val="21"/>
+          <w:szCs w:val="21"/>
+        </w:rPr>
+        <w:t>We manage our dependency by including them in POM.xml file. Each project has their unique set of coordinates like group id, artifact id and version number, we need to include them in POM file using tags.</w:t>
       </w:r>
     </w:p>
     <w:p>
@@ -2219,6 +2180,1185 @@
           <w:szCs w:val="21"/>
         </w:rPr>
       </w:pPr>
+    </w:p>
+    <w:p>
+      <w:pPr>
+        <w:shd w:val="clear" w:color="auto" w:fill="FFFFFF"/>
+        <w:spacing w:after="0" w:line="240" w:lineRule="auto"/>
+        <w:rPr>
+          <w:rFonts w:ascii="Helvetica Neue" w:eastAsia="Times New Roman" w:hAnsi="Helvetica Neue" w:cs="Times New Roman"/>
+          <w:color w:val="222222"/>
+          <w:sz w:val="21"/>
+          <w:szCs w:val="21"/>
+        </w:rPr>
+      </w:pPr>
+      <w:r>
+        <w:rPr>
+          <w:rFonts w:ascii="Helvetica Neue" w:eastAsia="Times New Roman" w:hAnsi="Helvetica Neue" w:cs="Times New Roman"/>
+          <w:color w:val="222222"/>
+          <w:sz w:val="21"/>
+          <w:szCs w:val="21"/>
+        </w:rPr>
+        <w:t>13</w:t>
+      </w:r>
+      <w:proofErr w:type="gramStart"/>
+      <w:r>
+        <w:rPr>
+          <w:rFonts w:ascii="Helvetica Neue" w:eastAsia="Times New Roman" w:hAnsi="Helvetica Neue" w:cs="Times New Roman"/>
+          <w:color w:val="222222"/>
+          <w:sz w:val="21"/>
+          <w:szCs w:val="21"/>
+        </w:rPr>
+        <w:t>)What</w:t>
+      </w:r>
+      <w:proofErr w:type="gramEnd"/>
+      <w:r>
+        <w:rPr>
+          <w:rFonts w:ascii="Helvetica Neue" w:eastAsia="Times New Roman" w:hAnsi="Helvetica Neue" w:cs="Times New Roman"/>
+          <w:color w:val="222222"/>
+          <w:sz w:val="21"/>
+          <w:szCs w:val="21"/>
+        </w:rPr>
+        <w:t xml:space="preserve"> are Maven Profiles ? How do you use a specific profile?</w:t>
+      </w:r>
+    </w:p>
+    <w:p>
+      <w:pPr>
+        <w:shd w:val="clear" w:color="auto" w:fill="FFFFFF"/>
+        <w:spacing w:after="0" w:line="240" w:lineRule="auto"/>
+        <w:rPr>
+          <w:rFonts w:ascii="Helvetica Neue" w:eastAsia="Times New Roman" w:hAnsi="Helvetica Neue" w:cs="Times New Roman"/>
+          <w:color w:val="222222"/>
+          <w:sz w:val="21"/>
+          <w:szCs w:val="21"/>
+        </w:rPr>
+      </w:pPr>
+    </w:p>
+    <w:p>
+      <w:pPr>
+        <w:shd w:val="clear" w:color="auto" w:fill="FFFFFF"/>
+        <w:spacing w:after="0" w:line="240" w:lineRule="auto"/>
+        <w:rPr>
+          <w:rFonts w:ascii="Helvetica Neue" w:eastAsia="Times New Roman" w:hAnsi="Helvetica Neue" w:cs="Times New Roman"/>
+          <w:color w:val="222222"/>
+          <w:sz w:val="21"/>
+          <w:szCs w:val="21"/>
+        </w:rPr>
+      </w:pPr>
+      <w:r>
+        <w:rPr>
+          <w:rFonts w:ascii="Helvetica Neue" w:eastAsia="Times New Roman" w:hAnsi="Helvetica Neue" w:cs="Times New Roman"/>
+          <w:color w:val="222222"/>
+          <w:sz w:val="21"/>
+          <w:szCs w:val="21"/>
+        </w:rPr>
+        <w:t xml:space="preserve">Ans. </w:t>
+      </w:r>
+    </w:p>
+    <w:p>
+      <w:pPr>
+        <w:shd w:val="clear" w:color="auto" w:fill="FFFFFF"/>
+        <w:spacing w:after="0" w:line="240" w:lineRule="auto"/>
+        <w:rPr>
+          <w:rFonts w:ascii="Helvetica Neue" w:eastAsia="Times New Roman" w:hAnsi="Helvetica Neue" w:cs="Times New Roman"/>
+          <w:color w:val="222222"/>
+          <w:sz w:val="21"/>
+          <w:szCs w:val="21"/>
+        </w:rPr>
+      </w:pPr>
+    </w:p>
+    <w:p>
+      <w:pPr>
+        <w:shd w:val="clear" w:color="auto" w:fill="FFFFFF"/>
+        <w:spacing w:after="0" w:line="240" w:lineRule="auto"/>
+        <w:rPr>
+          <w:rFonts w:ascii="Helvetica Neue" w:eastAsia="Times New Roman" w:hAnsi="Helvetica Neue" w:cs="Times New Roman"/>
+          <w:color w:val="222222"/>
+          <w:sz w:val="21"/>
+          <w:szCs w:val="21"/>
+        </w:rPr>
+      </w:pPr>
+      <w:r>
+        <w:rPr>
+          <w:rFonts w:ascii="Helvetica Neue" w:eastAsia="Times New Roman" w:hAnsi="Helvetica Neue" w:cs="Times New Roman"/>
+          <w:color w:val="222222"/>
+          <w:sz w:val="21"/>
+          <w:szCs w:val="21"/>
+        </w:rPr>
+        <w:t>Maven profiles are just subsets of the elements available in the POM itself and trigger it whenever needed. Whenever profiles are triggered they modify the POM file at build time and uses sets of given parameters for a set of target environments. So profiles results different results for different builds.</w:t>
+      </w:r>
+    </w:p>
+    <w:p>
+      <w:pPr>
+        <w:shd w:val="clear" w:color="auto" w:fill="FFFFFF"/>
+        <w:spacing w:after="0" w:line="240" w:lineRule="auto"/>
+        <w:rPr>
+          <w:rFonts w:ascii="Helvetica Neue" w:eastAsia="Times New Roman" w:hAnsi="Helvetica Neue" w:cs="Times New Roman"/>
+          <w:color w:val="222222"/>
+          <w:sz w:val="21"/>
+          <w:szCs w:val="21"/>
+        </w:rPr>
+      </w:pPr>
+    </w:p>
+    <w:p>
+      <w:pPr>
+        <w:shd w:val="clear" w:color="auto" w:fill="FFFFFF"/>
+        <w:spacing w:after="0" w:line="240" w:lineRule="auto"/>
+        <w:rPr>
+          <w:rFonts w:ascii="Helvetica Neue" w:eastAsia="Times New Roman" w:hAnsi="Helvetica Neue" w:cs="Times New Roman"/>
+          <w:color w:val="222222"/>
+          <w:sz w:val="21"/>
+          <w:szCs w:val="21"/>
+        </w:rPr>
+      </w:pPr>
+      <w:r>
+        <w:rPr>
+          <w:rFonts w:ascii="Helvetica Neue" w:eastAsia="Times New Roman" w:hAnsi="Helvetica Neue" w:cs="Times New Roman"/>
+          <w:color w:val="222222"/>
+          <w:sz w:val="21"/>
+          <w:szCs w:val="21"/>
+        </w:rPr>
+        <w:t xml:space="preserve">We can specify the profile in </w:t>
+      </w:r>
+      <w:r>
+        <w:rPr>
+          <w:rFonts w:ascii="Helvetica Neue" w:eastAsia="Times New Roman" w:hAnsi="Helvetica Neue" w:cs="Times New Roman"/>
+          <w:b/>
+          <w:color w:val="222222"/>
+          <w:sz w:val="21"/>
+          <w:szCs w:val="21"/>
+        </w:rPr>
+        <w:t>POM.xml</w:t>
+      </w:r>
+      <w:r>
+        <w:rPr>
+          <w:rFonts w:ascii="Helvetica Neue" w:eastAsia="Times New Roman" w:hAnsi="Helvetica Neue" w:cs="Times New Roman"/>
+          <w:color w:val="222222"/>
+          <w:sz w:val="21"/>
+          <w:szCs w:val="21"/>
+        </w:rPr>
+        <w:t xml:space="preserve">. Even profile can be described in </w:t>
+      </w:r>
+      <w:r>
+        <w:rPr>
+          <w:rFonts w:ascii="Helvetica Neue" w:eastAsia="Times New Roman" w:hAnsi="Helvetica Neue" w:cs="Times New Roman"/>
+          <w:b/>
+          <w:color w:val="222222"/>
+          <w:sz w:val="21"/>
+          <w:szCs w:val="21"/>
+        </w:rPr>
+        <w:t>profiles.xml</w:t>
+      </w:r>
+      <w:r>
+        <w:rPr>
+          <w:rFonts w:ascii="Helvetica Neue" w:eastAsia="Times New Roman" w:hAnsi="Helvetica Neue" w:cs="Times New Roman"/>
+          <w:color w:val="222222"/>
+          <w:sz w:val="21"/>
+          <w:szCs w:val="21"/>
+        </w:rPr>
+        <w:t xml:space="preserve">. </w:t>
+      </w:r>
+    </w:p>
+    <w:p>
+      <w:pPr>
+        <w:shd w:val="clear" w:color="auto" w:fill="FFFFFF"/>
+        <w:spacing w:after="0" w:line="240" w:lineRule="auto"/>
+        <w:rPr>
+          <w:rFonts w:ascii="Helvetica Neue" w:eastAsia="Times New Roman" w:hAnsi="Helvetica Neue" w:cs="Times New Roman"/>
+          <w:color w:val="222222"/>
+          <w:sz w:val="21"/>
+          <w:szCs w:val="21"/>
+        </w:rPr>
+      </w:pPr>
+    </w:p>
+    <w:p>
+      <w:pPr>
+        <w:shd w:val="clear" w:color="auto" w:fill="FFFFFF"/>
+        <w:spacing w:after="0" w:line="240" w:lineRule="auto"/>
+        <w:rPr>
+          <w:rFonts w:ascii="Helvetica Neue" w:eastAsia="Times New Roman" w:hAnsi="Helvetica Neue" w:cs="Times New Roman"/>
+          <w:color w:val="222222"/>
+          <w:sz w:val="21"/>
+          <w:szCs w:val="21"/>
+        </w:rPr>
+      </w:pPr>
+      <w:r>
+        <w:rPr>
+          <w:rFonts w:ascii="Helvetica Neue" w:eastAsia="Times New Roman" w:hAnsi="Helvetica Neue" w:cs="Times New Roman"/>
+          <w:color w:val="222222"/>
+          <w:sz w:val="21"/>
+          <w:szCs w:val="21"/>
+        </w:rPr>
+        <w:t xml:space="preserve">We can activate them by using tags like </w:t>
+      </w:r>
+    </w:p>
+    <w:p>
+      <w:pPr>
+        <w:shd w:val="clear" w:color="auto" w:fill="FFFFFF"/>
+        <w:spacing w:after="0" w:line="240" w:lineRule="auto"/>
+        <w:rPr>
+          <w:rFonts w:ascii="Helvetica Neue" w:eastAsia="Times New Roman" w:hAnsi="Helvetica Neue" w:cs="Times New Roman"/>
+          <w:color w:val="222222"/>
+          <w:sz w:val="21"/>
+          <w:szCs w:val="21"/>
+        </w:rPr>
+      </w:pPr>
+    </w:p>
+    <w:p>
+      <w:pPr>
+        <w:shd w:val="clear" w:color="auto" w:fill="FFFFFF"/>
+        <w:spacing w:after="0" w:line="240" w:lineRule="auto"/>
+        <w:rPr>
+          <w:rFonts w:ascii="Helvetica Neue" w:eastAsia="Times New Roman" w:hAnsi="Helvetica Neue" w:cs="Times New Roman"/>
+          <w:color w:val="222222"/>
+          <w:sz w:val="21"/>
+          <w:szCs w:val="21"/>
+        </w:rPr>
+      </w:pPr>
+    </w:p>
+    <w:p>
+      <w:pPr>
+        <w:shd w:val="clear" w:color="auto" w:fill="FFFFFF"/>
+        <w:spacing w:after="0" w:line="240" w:lineRule="auto"/>
+        <w:rPr>
+          <w:rFonts w:ascii="Helvetica Neue" w:eastAsia="Times New Roman" w:hAnsi="Helvetica Neue" w:cs="Times New Roman"/>
+          <w:color w:val="222222"/>
+          <w:sz w:val="21"/>
+          <w:szCs w:val="21"/>
+        </w:rPr>
+      </w:pPr>
+      <w:r>
+        <w:rPr>
+          <w:rFonts w:ascii="Helvetica Neue" w:eastAsia="Times New Roman" w:hAnsi="Helvetica Neue" w:cs="Times New Roman"/>
+          <w:color w:val="222222"/>
+          <w:sz w:val="21"/>
+          <w:szCs w:val="21"/>
+        </w:rPr>
+        <w:t>14) What are Maven Plugins? List a few important maven plugins that you used?</w:t>
+      </w:r>
+    </w:p>
+    <w:p>
+      <w:pPr>
+        <w:shd w:val="clear" w:color="auto" w:fill="FFFFFF"/>
+        <w:spacing w:after="0" w:line="240" w:lineRule="auto"/>
+        <w:rPr>
+          <w:rFonts w:ascii="Helvetica Neue" w:eastAsia="Times New Roman" w:hAnsi="Helvetica Neue" w:cs="Times New Roman"/>
+          <w:color w:val="222222"/>
+          <w:sz w:val="21"/>
+          <w:szCs w:val="21"/>
+        </w:rPr>
+      </w:pPr>
+      <w:r>
+        <w:rPr>
+          <w:rFonts w:ascii="Helvetica Neue" w:eastAsia="Times New Roman" w:hAnsi="Helvetica Neue" w:cs="Times New Roman"/>
+          <w:color w:val="222222"/>
+          <w:sz w:val="21"/>
+          <w:szCs w:val="21"/>
+        </w:rPr>
+        <w:t>(Must talk about maven release plugin)</w:t>
+      </w:r>
+    </w:p>
+    <w:p>
+      <w:pPr>
+        <w:shd w:val="clear" w:color="auto" w:fill="FFFFFF"/>
+        <w:spacing w:after="0" w:line="240" w:lineRule="auto"/>
+        <w:rPr>
+          <w:rFonts w:ascii="Helvetica Neue" w:eastAsia="Times New Roman" w:hAnsi="Helvetica Neue" w:cs="Times New Roman"/>
+          <w:color w:val="222222"/>
+          <w:sz w:val="21"/>
+          <w:szCs w:val="21"/>
+        </w:rPr>
+      </w:pPr>
+    </w:p>
+    <w:p>
+      <w:pPr>
+        <w:shd w:val="clear" w:color="auto" w:fill="FFFFFF"/>
+        <w:spacing w:after="0" w:line="240" w:lineRule="auto"/>
+        <w:rPr>
+          <w:rFonts w:ascii="Helvetica Neue" w:eastAsia="Times New Roman" w:hAnsi="Helvetica Neue" w:cs="Times New Roman"/>
+          <w:color w:val="222222"/>
+          <w:sz w:val="21"/>
+          <w:szCs w:val="21"/>
+        </w:rPr>
+      </w:pPr>
+      <w:r>
+        <w:rPr>
+          <w:rFonts w:ascii="Helvetica Neue" w:eastAsia="Times New Roman" w:hAnsi="Helvetica Neue" w:cs="Times New Roman"/>
+          <w:color w:val="222222"/>
+          <w:sz w:val="21"/>
+          <w:szCs w:val="21"/>
+        </w:rPr>
+        <w:t>Ans.</w:t>
+      </w:r>
+    </w:p>
+    <w:p>
+      <w:pPr>
+        <w:shd w:val="clear" w:color="auto" w:fill="FFFFFF"/>
+        <w:spacing w:after="0" w:line="240" w:lineRule="auto"/>
+        <w:rPr>
+          <w:rFonts w:ascii="Helvetica Neue" w:eastAsia="Times New Roman" w:hAnsi="Helvetica Neue" w:cs="Times New Roman"/>
+          <w:color w:val="222222"/>
+          <w:sz w:val="21"/>
+          <w:szCs w:val="21"/>
+        </w:rPr>
+      </w:pPr>
+    </w:p>
+    <w:p>
+      <w:pPr>
+        <w:shd w:val="clear" w:color="auto" w:fill="FFFFFF"/>
+        <w:spacing w:after="0" w:line="240" w:lineRule="auto"/>
+        <w:rPr>
+          <w:rFonts w:ascii="Helvetica Neue" w:eastAsia="Times New Roman" w:hAnsi="Helvetica Neue" w:cs="Times New Roman"/>
+          <w:color w:val="222222"/>
+          <w:sz w:val="21"/>
+          <w:szCs w:val="21"/>
+        </w:rPr>
+      </w:pPr>
+      <w:r>
+        <w:rPr>
+          <w:rFonts w:ascii="Helvetica Neue" w:eastAsia="Times New Roman" w:hAnsi="Helvetica Neue" w:cs="Times New Roman"/>
+          <w:color w:val="222222"/>
+          <w:sz w:val="21"/>
+          <w:szCs w:val="21"/>
+        </w:rPr>
+        <w:t>Maven enables us with multiple plugins, which we can use at the execution time. It offers two types of plugins those are</w:t>
+      </w:r>
+    </w:p>
+    <w:p>
+      <w:pPr>
+        <w:shd w:val="clear" w:color="auto" w:fill="FFFFFF"/>
+        <w:tabs>
+          <w:tab w:val="left" w:pos="1680"/>
+        </w:tabs>
+        <w:spacing w:after="0" w:line="240" w:lineRule="auto"/>
+        <w:rPr>
+          <w:rFonts w:ascii="Helvetica Neue" w:eastAsia="Times New Roman" w:hAnsi="Helvetica Neue" w:cs="Times New Roman"/>
+          <w:color w:val="222222"/>
+          <w:sz w:val="21"/>
+          <w:szCs w:val="21"/>
+        </w:rPr>
+      </w:pPr>
+      <w:r>
+        <w:rPr>
+          <w:rFonts w:ascii="Helvetica Neue" w:eastAsia="Times New Roman" w:hAnsi="Helvetica Neue" w:cs="Times New Roman"/>
+          <w:b/>
+          <w:color w:val="222222"/>
+          <w:sz w:val="21"/>
+          <w:szCs w:val="21"/>
+        </w:rPr>
+        <w:t xml:space="preserve">Build plugins. </w:t>
+      </w:r>
+      <w:r>
+        <w:rPr>
+          <w:rFonts w:ascii="Helvetica Neue" w:eastAsia="Times New Roman" w:hAnsi="Helvetica Neue" w:cs="Times New Roman"/>
+          <w:color w:val="222222"/>
+          <w:sz w:val="21"/>
+          <w:szCs w:val="21"/>
+        </w:rPr>
+        <w:t>This type of plugins are executed during build and we can declare</w:t>
+      </w:r>
+      <w:r>
+        <w:rPr>
+          <w:rFonts w:ascii="Helvetica Neue" w:eastAsia="Times New Roman" w:hAnsi="Helvetica Neue" w:cs="Times New Roman"/>
+          <w:color w:val="222222"/>
+          <w:sz w:val="21"/>
+          <w:szCs w:val="21"/>
+        </w:rPr>
+        <w:t xml:space="preserve"> it in the build tags i.e. </w:t>
+      </w:r>
+      <w:r>
+        <w:rPr>
+          <w:rFonts w:ascii="Helvetica Neue" w:eastAsia="Times New Roman" w:hAnsi="Helvetica Neue" w:cs="Times New Roman"/>
+          <w:color w:val="222222"/>
+          <w:sz w:val="21"/>
+          <w:szCs w:val="21"/>
+        </w:rPr>
+        <w:t>&lt;build/&gt;</w:t>
+      </w:r>
+      <w:r>
+        <w:rPr>
+          <w:rFonts w:ascii="Helvetica Neue" w:eastAsia="Times New Roman" w:hAnsi="Helvetica Neue" w:cs="Times New Roman"/>
+          <w:color w:val="222222"/>
+          <w:sz w:val="21"/>
+          <w:szCs w:val="21"/>
+        </w:rPr>
+        <w:t xml:space="preserve"> in POM files.</w:t>
+      </w:r>
+    </w:p>
+    <w:p>
+      <w:pPr>
+        <w:shd w:val="clear" w:color="auto" w:fill="FFFFFF"/>
+        <w:spacing w:after="0" w:line="240" w:lineRule="auto"/>
+        <w:rPr>
+          <w:rFonts w:ascii="Helvetica Neue" w:eastAsia="Times New Roman" w:hAnsi="Helvetica Neue" w:cs="Times New Roman"/>
+          <w:color w:val="222222"/>
+          <w:sz w:val="21"/>
+          <w:szCs w:val="21"/>
+        </w:rPr>
+      </w:pPr>
+      <w:r>
+        <w:rPr>
+          <w:rFonts w:ascii="Helvetica Neue" w:eastAsia="Times New Roman" w:hAnsi="Helvetica Neue" w:cs="Times New Roman"/>
+          <w:b/>
+          <w:color w:val="222222"/>
+          <w:sz w:val="21"/>
+          <w:szCs w:val="21"/>
+        </w:rPr>
+        <w:t>Reporting plugins</w:t>
+      </w:r>
+      <w:r>
+        <w:rPr>
+          <w:rFonts w:ascii="Helvetica Neue" w:eastAsia="Times New Roman" w:hAnsi="Helvetica Neue" w:cs="Times New Roman"/>
+          <w:b/>
+          <w:color w:val="222222"/>
+          <w:sz w:val="21"/>
+          <w:szCs w:val="21"/>
+        </w:rPr>
+        <w:t xml:space="preserve">. </w:t>
+      </w:r>
+      <w:r>
+        <w:rPr>
+          <w:rFonts w:ascii="Helvetica Neue" w:eastAsia="Times New Roman" w:hAnsi="Helvetica Neue" w:cs="Times New Roman"/>
+          <w:color w:val="222222"/>
+          <w:sz w:val="21"/>
+          <w:szCs w:val="21"/>
+        </w:rPr>
+        <w:t>They can be executed during the time of site generation. We can configure them in &lt;reporting/&gt; element in POM file.</w:t>
+      </w:r>
+    </w:p>
+    <w:p>
+      <w:pPr>
+        <w:shd w:val="clear" w:color="auto" w:fill="FFFFFF"/>
+        <w:spacing w:after="0" w:line="240" w:lineRule="auto"/>
+        <w:rPr>
+          <w:rFonts w:ascii="Helvetica Neue" w:eastAsia="Times New Roman" w:hAnsi="Helvetica Neue" w:cs="Times New Roman"/>
+          <w:color w:val="222222"/>
+          <w:sz w:val="21"/>
+          <w:szCs w:val="21"/>
+        </w:rPr>
+      </w:pPr>
+    </w:p>
+    <w:p>
+      <w:pPr>
+        <w:shd w:val="clear" w:color="auto" w:fill="FFFFFF"/>
+        <w:spacing w:after="0" w:line="240" w:lineRule="auto"/>
+        <w:rPr>
+          <w:rFonts w:ascii="Helvetica Neue" w:eastAsia="Times New Roman" w:hAnsi="Helvetica Neue" w:cs="Times New Roman"/>
+          <w:color w:val="222222"/>
+          <w:sz w:val="21"/>
+          <w:szCs w:val="21"/>
+        </w:rPr>
+      </w:pPr>
+      <w:r>
+        <w:rPr>
+          <w:rFonts w:ascii="Helvetica Neue" w:eastAsia="Times New Roman" w:hAnsi="Helvetica Neue" w:cs="Times New Roman"/>
+          <w:color w:val="222222"/>
+          <w:sz w:val="21"/>
+          <w:szCs w:val="21"/>
+        </w:rPr>
+        <w:t xml:space="preserve">Release plugins: they are used while releasing a project by using maven. </w:t>
+      </w:r>
+    </w:p>
+    <w:p>
+      <w:pPr>
+        <w:shd w:val="clear" w:color="auto" w:fill="FFFFFF"/>
+        <w:spacing w:after="0" w:line="240" w:lineRule="auto"/>
+        <w:rPr>
+          <w:rFonts w:ascii="Helvetica Neue" w:eastAsia="Times New Roman" w:hAnsi="Helvetica Neue" w:cs="Times New Roman"/>
+          <w:color w:val="222222"/>
+          <w:sz w:val="21"/>
+          <w:szCs w:val="21"/>
+        </w:rPr>
+      </w:pPr>
+      <w:proofErr w:type="spellStart"/>
+      <w:proofErr w:type="gramStart"/>
+      <w:r>
+        <w:rPr>
+          <w:rFonts w:ascii="Helvetica Neue" w:eastAsia="Times New Roman" w:hAnsi="Helvetica Neue" w:cs="Times New Roman"/>
+          <w:color w:val="222222"/>
+          <w:sz w:val="21"/>
+          <w:szCs w:val="21"/>
+        </w:rPr>
+        <w:t>release:</w:t>
+      </w:r>
+      <w:proofErr w:type="gramEnd"/>
+      <w:r>
+        <w:rPr>
+          <w:rFonts w:ascii="Helvetica Neue" w:eastAsia="Times New Roman" w:hAnsi="Helvetica Neue" w:cs="Times New Roman"/>
+          <w:color w:val="222222"/>
+          <w:sz w:val="21"/>
+          <w:szCs w:val="21"/>
+        </w:rPr>
+        <w:t>clean</w:t>
+      </w:r>
+      <w:proofErr w:type="spellEnd"/>
+      <w:r>
+        <w:rPr>
+          <w:rFonts w:ascii="Helvetica Neue" w:eastAsia="Times New Roman" w:hAnsi="Helvetica Neue" w:cs="Times New Roman"/>
+          <w:color w:val="222222"/>
+          <w:sz w:val="21"/>
+          <w:szCs w:val="21"/>
+        </w:rPr>
+        <w:t>—cleanup after a release preparation</w:t>
+      </w:r>
+    </w:p>
+    <w:p>
+      <w:pPr>
+        <w:shd w:val="clear" w:color="auto" w:fill="FFFFFF"/>
+        <w:spacing w:after="0" w:line="240" w:lineRule="auto"/>
+        <w:rPr>
+          <w:rFonts w:ascii="Helvetica Neue" w:eastAsia="Times New Roman" w:hAnsi="Helvetica Neue" w:cs="Times New Roman"/>
+          <w:color w:val="222222"/>
+          <w:sz w:val="21"/>
+          <w:szCs w:val="21"/>
+        </w:rPr>
+      </w:pPr>
+      <w:proofErr w:type="spellStart"/>
+      <w:proofErr w:type="gramStart"/>
+      <w:r>
+        <w:rPr>
+          <w:rFonts w:ascii="Helvetica Neue" w:eastAsia="Times New Roman" w:hAnsi="Helvetica Neue" w:cs="Times New Roman"/>
+          <w:color w:val="222222"/>
+          <w:sz w:val="21"/>
+          <w:szCs w:val="21"/>
+        </w:rPr>
+        <w:t>release:</w:t>
+      </w:r>
+      <w:proofErr w:type="gramEnd"/>
+      <w:r>
+        <w:rPr>
+          <w:rFonts w:ascii="Helvetica Neue" w:eastAsia="Times New Roman" w:hAnsi="Helvetica Neue" w:cs="Times New Roman"/>
+          <w:color w:val="222222"/>
+          <w:sz w:val="21"/>
+          <w:szCs w:val="21"/>
+        </w:rPr>
+        <w:t>prepare</w:t>
+      </w:r>
+      <w:proofErr w:type="spellEnd"/>
+      <w:r>
+        <w:rPr>
+          <w:rFonts w:ascii="Helvetica Neue" w:eastAsia="Times New Roman" w:hAnsi="Helvetica Neue" w:cs="Times New Roman"/>
+          <w:color w:val="222222"/>
+          <w:sz w:val="21"/>
+          <w:szCs w:val="21"/>
+        </w:rPr>
+        <w:t xml:space="preserve"> – Example </w:t>
+      </w:r>
+      <w:proofErr w:type="spellStart"/>
+      <w:r>
+        <w:rPr>
+          <w:rFonts w:ascii="Helvetica Neue" w:eastAsia="Times New Roman" w:hAnsi="Helvetica Neue" w:cs="Times New Roman"/>
+          <w:color w:val="222222"/>
+          <w:sz w:val="21"/>
+          <w:szCs w:val="21"/>
+        </w:rPr>
+        <w:t>mvn</w:t>
+      </w:r>
+      <w:proofErr w:type="spellEnd"/>
+      <w:r>
+        <w:rPr>
+          <w:rFonts w:ascii="Helvetica Neue" w:eastAsia="Times New Roman" w:hAnsi="Helvetica Neue" w:cs="Times New Roman"/>
+          <w:color w:val="222222"/>
+          <w:sz w:val="21"/>
+          <w:szCs w:val="21"/>
+        </w:rPr>
+        <w:t xml:space="preserve"> </w:t>
+      </w:r>
+      <w:proofErr w:type="spellStart"/>
+      <w:r>
+        <w:rPr>
+          <w:rFonts w:ascii="Helvetica Neue" w:eastAsia="Times New Roman" w:hAnsi="Helvetica Neue" w:cs="Times New Roman"/>
+          <w:color w:val="222222"/>
+          <w:sz w:val="21"/>
+          <w:szCs w:val="21"/>
+        </w:rPr>
+        <w:t>release:prepare</w:t>
+      </w:r>
+      <w:proofErr w:type="spellEnd"/>
+      <w:r>
+        <w:rPr>
+          <w:rFonts w:ascii="Helvetica Neue" w:eastAsia="Times New Roman" w:hAnsi="Helvetica Neue" w:cs="Times New Roman"/>
+          <w:color w:val="222222"/>
+          <w:sz w:val="21"/>
+          <w:szCs w:val="21"/>
+        </w:rPr>
+        <w:t xml:space="preserve"> is used to prepare a release execute. Even we can execute as a </w:t>
+      </w:r>
+      <w:proofErr w:type="spellStart"/>
+      <w:r>
+        <w:rPr>
+          <w:rFonts w:ascii="Helvetica Neue" w:eastAsia="Times New Roman" w:hAnsi="Helvetica Neue" w:cs="Times New Roman"/>
+          <w:color w:val="222222"/>
+          <w:sz w:val="21"/>
+          <w:szCs w:val="21"/>
+        </w:rPr>
+        <w:t>ggregator</w:t>
+      </w:r>
+      <w:proofErr w:type="spellEnd"/>
+      <w:r>
+        <w:rPr>
+          <w:rFonts w:ascii="Helvetica Neue" w:eastAsia="Times New Roman" w:hAnsi="Helvetica Neue" w:cs="Times New Roman"/>
+          <w:color w:val="222222"/>
+          <w:sz w:val="21"/>
+          <w:szCs w:val="21"/>
+        </w:rPr>
+        <w:t xml:space="preserve"> plugin.  </w:t>
+      </w:r>
+    </w:p>
+    <w:p>
+      <w:pPr>
+        <w:shd w:val="clear" w:color="auto" w:fill="FFFFFF"/>
+        <w:spacing w:after="0" w:line="240" w:lineRule="auto"/>
+        <w:rPr>
+          <w:rFonts w:ascii="Helvetica Neue" w:eastAsia="Times New Roman" w:hAnsi="Helvetica Neue" w:cs="Times New Roman"/>
+          <w:color w:val="222222"/>
+          <w:sz w:val="21"/>
+          <w:szCs w:val="21"/>
+        </w:rPr>
+      </w:pPr>
+    </w:p>
+    <w:p>
+      <w:pPr>
+        <w:shd w:val="clear" w:color="auto" w:fill="FFFFFF"/>
+        <w:spacing w:after="0" w:line="240" w:lineRule="auto"/>
+        <w:rPr>
+          <w:rFonts w:ascii="Helvetica Neue" w:eastAsia="Times New Roman" w:hAnsi="Helvetica Neue" w:cs="Times New Roman"/>
+          <w:color w:val="222222"/>
+          <w:sz w:val="21"/>
+          <w:szCs w:val="21"/>
+        </w:rPr>
+      </w:pPr>
+      <w:r>
+        <w:rPr>
+          <w:rFonts w:ascii="Helvetica Neue" w:eastAsia="Times New Roman" w:hAnsi="Helvetica Neue" w:cs="Times New Roman"/>
+          <w:color w:val="222222"/>
+          <w:sz w:val="21"/>
+          <w:szCs w:val="21"/>
+        </w:rPr>
+        <w:t>15</w:t>
+      </w:r>
+      <w:proofErr w:type="gramStart"/>
+      <w:r>
+        <w:rPr>
+          <w:rFonts w:ascii="Helvetica Neue" w:eastAsia="Times New Roman" w:hAnsi="Helvetica Neue" w:cs="Times New Roman"/>
+          <w:color w:val="222222"/>
+          <w:sz w:val="21"/>
+          <w:szCs w:val="21"/>
+        </w:rPr>
+        <w:t>)How</w:t>
+      </w:r>
+      <w:proofErr w:type="gramEnd"/>
+      <w:r>
+        <w:rPr>
+          <w:rFonts w:ascii="Helvetica Neue" w:eastAsia="Times New Roman" w:hAnsi="Helvetica Neue" w:cs="Times New Roman"/>
+          <w:color w:val="222222"/>
+          <w:sz w:val="21"/>
+          <w:szCs w:val="21"/>
+        </w:rPr>
+        <w:t xml:space="preserve"> do you use plugins in Maven?</w:t>
+      </w:r>
+    </w:p>
+    <w:p>
+      <w:pPr>
+        <w:shd w:val="clear" w:color="auto" w:fill="FFFFFF"/>
+        <w:spacing w:after="0" w:line="240" w:lineRule="auto"/>
+        <w:rPr>
+          <w:rFonts w:ascii="Helvetica Neue" w:eastAsia="Times New Roman" w:hAnsi="Helvetica Neue" w:cs="Times New Roman"/>
+          <w:color w:val="222222"/>
+          <w:sz w:val="21"/>
+          <w:szCs w:val="21"/>
+        </w:rPr>
+      </w:pPr>
+    </w:p>
+    <w:p>
+      <w:pPr>
+        <w:shd w:val="clear" w:color="auto" w:fill="FFFFFF"/>
+        <w:spacing w:after="0" w:line="240" w:lineRule="auto"/>
+        <w:rPr>
+          <w:rFonts w:ascii="Helvetica Neue" w:eastAsia="Times New Roman" w:hAnsi="Helvetica Neue" w:cs="Times New Roman"/>
+          <w:color w:val="222222"/>
+          <w:sz w:val="21"/>
+          <w:szCs w:val="21"/>
+        </w:rPr>
+      </w:pPr>
+      <w:r>
+        <w:rPr>
+          <w:rFonts w:ascii="Helvetica Neue" w:eastAsia="Times New Roman" w:hAnsi="Helvetica Neue" w:cs="Times New Roman"/>
+          <w:color w:val="222222"/>
+          <w:sz w:val="21"/>
+          <w:szCs w:val="21"/>
+        </w:rPr>
+        <w:t xml:space="preserve">I used archetype plugins to create project. To create a simple java project we can </w:t>
+      </w:r>
+      <w:proofErr w:type="gramStart"/>
+      <w:r>
+        <w:rPr>
+          <w:rFonts w:ascii="Helvetica Neue" w:eastAsia="Times New Roman" w:hAnsi="Helvetica Neue" w:cs="Times New Roman"/>
+          <w:color w:val="222222"/>
+          <w:sz w:val="21"/>
+          <w:szCs w:val="21"/>
+        </w:rPr>
+        <w:t>use  maven</w:t>
+      </w:r>
+      <w:proofErr w:type="gramEnd"/>
+      <w:r>
+        <w:rPr>
+          <w:rFonts w:ascii="Helvetica Neue" w:eastAsia="Times New Roman" w:hAnsi="Helvetica Neue" w:cs="Times New Roman"/>
+          <w:color w:val="222222"/>
+          <w:sz w:val="21"/>
+          <w:szCs w:val="21"/>
+        </w:rPr>
+        <w:t>-archetype-</w:t>
+      </w:r>
+      <w:proofErr w:type="spellStart"/>
+      <w:r>
+        <w:rPr>
+          <w:rFonts w:ascii="Helvetica Neue" w:eastAsia="Times New Roman" w:hAnsi="Helvetica Neue" w:cs="Times New Roman"/>
+          <w:color w:val="222222"/>
+          <w:sz w:val="21"/>
+          <w:szCs w:val="21"/>
+        </w:rPr>
+        <w:t>quickstart</w:t>
+      </w:r>
+      <w:proofErr w:type="spellEnd"/>
+      <w:r>
+        <w:rPr>
+          <w:rFonts w:ascii="Helvetica Neue" w:eastAsia="Times New Roman" w:hAnsi="Helvetica Neue" w:cs="Times New Roman"/>
+          <w:color w:val="222222"/>
+          <w:sz w:val="21"/>
+          <w:szCs w:val="21"/>
+        </w:rPr>
+        <w:t xml:space="preserve"> plugin. </w:t>
+      </w:r>
+    </w:p>
+    <w:p>
+      <w:pPr>
+        <w:shd w:val="clear" w:color="auto" w:fill="FFFFFF"/>
+        <w:spacing w:after="0" w:line="240" w:lineRule="auto"/>
+        <w:rPr>
+          <w:rFonts w:ascii="Helvetica Neue" w:eastAsia="Times New Roman" w:hAnsi="Helvetica Neue" w:cs="Times New Roman"/>
+          <w:color w:val="222222"/>
+          <w:sz w:val="21"/>
+          <w:szCs w:val="21"/>
+        </w:rPr>
+      </w:pPr>
+    </w:p>
+    <w:p>
+      <w:pPr>
+        <w:shd w:val="clear" w:color="auto" w:fill="FFFFFF"/>
+        <w:spacing w:after="0" w:line="240" w:lineRule="auto"/>
+        <w:rPr>
+          <w:rFonts w:ascii="Helvetica Neue" w:eastAsia="Times New Roman" w:hAnsi="Helvetica Neue" w:cs="Times New Roman"/>
+          <w:color w:val="222222"/>
+          <w:sz w:val="21"/>
+          <w:szCs w:val="21"/>
+        </w:rPr>
+      </w:pPr>
+      <w:r>
+        <w:rPr>
+          <w:rFonts w:ascii="Helvetica Neue" w:eastAsia="Times New Roman" w:hAnsi="Helvetica Neue" w:cs="Times New Roman"/>
+          <w:color w:val="222222"/>
+          <w:sz w:val="21"/>
+          <w:szCs w:val="21"/>
+        </w:rPr>
+        <w:t xml:space="preserve">Example: </w:t>
+      </w:r>
+    </w:p>
+    <w:p>
+      <w:pPr>
+        <w:shd w:val="clear" w:color="auto" w:fill="FFFFFF"/>
+        <w:spacing w:after="0" w:line="240" w:lineRule="auto"/>
+        <w:rPr>
+          <w:rFonts w:ascii="Helvetica Neue" w:eastAsia="Times New Roman" w:hAnsi="Helvetica Neue" w:cs="Times New Roman"/>
+          <w:color w:val="222222"/>
+          <w:sz w:val="21"/>
+          <w:szCs w:val="21"/>
+        </w:rPr>
+      </w:pPr>
+    </w:p>
+    <w:p>
+      <w:pPr>
+        <w:shd w:val="clear" w:color="auto" w:fill="FFFFFF"/>
+        <w:spacing w:after="0" w:line="240" w:lineRule="auto"/>
+        <w:rPr>
+          <w:rFonts w:ascii="Helvetica Neue" w:eastAsia="Times New Roman" w:hAnsi="Helvetica Neue" w:cs="Times New Roman"/>
+          <w:b/>
+          <w:color w:val="222222"/>
+          <w:sz w:val="21"/>
+          <w:szCs w:val="21"/>
+        </w:rPr>
+      </w:pPr>
+      <w:proofErr w:type="spellStart"/>
+      <w:proofErr w:type="gramStart"/>
+      <w:r>
+        <w:rPr>
+          <w:rFonts w:ascii="Helvetica Neue" w:eastAsia="Times New Roman" w:hAnsi="Helvetica Neue" w:cs="Times New Roman"/>
+          <w:b/>
+          <w:color w:val="222222"/>
+          <w:sz w:val="21"/>
+          <w:szCs w:val="21"/>
+        </w:rPr>
+        <w:t>mvn</w:t>
+      </w:r>
+      <w:proofErr w:type="spellEnd"/>
+      <w:proofErr w:type="gramEnd"/>
+      <w:r>
+        <w:rPr>
+          <w:rFonts w:ascii="Helvetica Neue" w:eastAsia="Times New Roman" w:hAnsi="Helvetica Neue" w:cs="Times New Roman"/>
+          <w:b/>
+          <w:color w:val="222222"/>
+          <w:sz w:val="21"/>
+          <w:szCs w:val="21"/>
+        </w:rPr>
+        <w:t xml:space="preserve"> </w:t>
+      </w:r>
+      <w:proofErr w:type="spellStart"/>
+      <w:r>
+        <w:rPr>
+          <w:rFonts w:ascii="Helvetica Neue" w:eastAsia="Times New Roman" w:hAnsi="Helvetica Neue" w:cs="Times New Roman"/>
+          <w:b/>
+          <w:color w:val="222222"/>
+          <w:sz w:val="21"/>
+          <w:szCs w:val="21"/>
+        </w:rPr>
+        <w:t>archetype:generate</w:t>
+      </w:r>
+      <w:proofErr w:type="spellEnd"/>
+    </w:p>
+    <w:p>
+      <w:pPr>
+        <w:shd w:val="clear" w:color="auto" w:fill="FFFFFF"/>
+        <w:spacing w:after="0" w:line="240" w:lineRule="auto"/>
+        <w:rPr>
+          <w:rFonts w:ascii="Helvetica Neue" w:eastAsia="Times New Roman" w:hAnsi="Helvetica Neue" w:cs="Times New Roman"/>
+          <w:color w:val="222222"/>
+          <w:sz w:val="21"/>
+          <w:szCs w:val="21"/>
+        </w:rPr>
+      </w:pPr>
+      <w:r>
+        <w:rPr>
+          <w:rFonts w:ascii="Helvetica Neue" w:eastAsia="Times New Roman" w:hAnsi="Helvetica Neue" w:cs="Times New Roman"/>
+          <w:color w:val="222222"/>
+          <w:sz w:val="21"/>
+          <w:szCs w:val="21"/>
+        </w:rPr>
+        <w:t xml:space="preserve"> –</w:t>
+      </w:r>
+      <w:proofErr w:type="spellStart"/>
+      <w:r>
+        <w:rPr>
+          <w:rFonts w:ascii="Helvetica Neue" w:eastAsia="Times New Roman" w:hAnsi="Helvetica Neue" w:cs="Times New Roman"/>
+          <w:color w:val="222222"/>
+          <w:sz w:val="21"/>
+          <w:szCs w:val="21"/>
+        </w:rPr>
+        <w:t>DgroupId</w:t>
+      </w:r>
+      <w:proofErr w:type="spellEnd"/>
+      <w:r>
+        <w:rPr>
+          <w:rFonts w:ascii="Helvetica Neue" w:eastAsia="Times New Roman" w:hAnsi="Helvetica Neue" w:cs="Times New Roman"/>
+          <w:color w:val="222222"/>
+          <w:sz w:val="21"/>
+          <w:szCs w:val="21"/>
+        </w:rPr>
+        <w:t>=</w:t>
+      </w:r>
+      <w:proofErr w:type="spellStart"/>
+      <w:r>
+        <w:rPr>
+          <w:rFonts w:ascii="Helvetica Neue" w:eastAsia="Times New Roman" w:hAnsi="Helvetica Neue" w:cs="Times New Roman"/>
+          <w:color w:val="222222"/>
+          <w:sz w:val="21"/>
+          <w:szCs w:val="21"/>
+        </w:rPr>
+        <w:t>com.companyname.bank</w:t>
+      </w:r>
+      <w:proofErr w:type="spellEnd"/>
+      <w:r>
+        <w:rPr>
+          <w:rFonts w:ascii="Helvetica Neue" w:eastAsia="Times New Roman" w:hAnsi="Helvetica Neue" w:cs="Times New Roman"/>
+          <w:color w:val="222222"/>
+          <w:sz w:val="21"/>
+          <w:szCs w:val="21"/>
+        </w:rPr>
+        <w:t xml:space="preserve"> </w:t>
+      </w:r>
+    </w:p>
+    <w:p>
+      <w:pPr>
+        <w:shd w:val="clear" w:color="auto" w:fill="FFFFFF"/>
+        <w:spacing w:after="0" w:line="240" w:lineRule="auto"/>
+        <w:rPr>
+          <w:rFonts w:ascii="Helvetica Neue" w:eastAsia="Times New Roman" w:hAnsi="Helvetica Neue" w:cs="Times New Roman"/>
+          <w:color w:val="222222"/>
+          <w:sz w:val="21"/>
+          <w:szCs w:val="21"/>
+        </w:rPr>
+      </w:pPr>
+      <w:r>
+        <w:rPr>
+          <w:rFonts w:ascii="Helvetica Neue" w:eastAsia="Times New Roman" w:hAnsi="Helvetica Neue" w:cs="Times New Roman"/>
+          <w:color w:val="222222"/>
+          <w:sz w:val="21"/>
+          <w:szCs w:val="21"/>
+        </w:rPr>
+        <w:t>–</w:t>
+      </w:r>
+      <w:proofErr w:type="spellStart"/>
+      <w:r>
+        <w:rPr>
+          <w:rFonts w:ascii="Helvetica Neue" w:eastAsia="Times New Roman" w:hAnsi="Helvetica Neue" w:cs="Times New Roman"/>
+          <w:color w:val="222222"/>
+          <w:sz w:val="21"/>
+          <w:szCs w:val="21"/>
+        </w:rPr>
+        <w:t>DartifactId</w:t>
+      </w:r>
+      <w:proofErr w:type="spellEnd"/>
+      <w:r>
+        <w:rPr>
+          <w:rFonts w:ascii="Helvetica Neue" w:eastAsia="Times New Roman" w:hAnsi="Helvetica Neue" w:cs="Times New Roman"/>
+          <w:color w:val="222222"/>
+          <w:sz w:val="21"/>
+          <w:szCs w:val="21"/>
+        </w:rPr>
+        <w:t>=</w:t>
+      </w:r>
+      <w:proofErr w:type="spellStart"/>
+      <w:r>
+        <w:rPr>
+          <w:rFonts w:ascii="Helvetica Neue" w:eastAsia="Times New Roman" w:hAnsi="Helvetica Neue" w:cs="Times New Roman"/>
+          <w:color w:val="222222"/>
+          <w:sz w:val="21"/>
+          <w:szCs w:val="21"/>
+        </w:rPr>
+        <w:t>consumerBanking</w:t>
+      </w:r>
+      <w:proofErr w:type="spellEnd"/>
+    </w:p>
+    <w:p>
+      <w:pPr>
+        <w:shd w:val="clear" w:color="auto" w:fill="FFFFFF"/>
+        <w:spacing w:after="0" w:line="240" w:lineRule="auto"/>
+        <w:rPr>
+          <w:rFonts w:ascii="Helvetica Neue" w:eastAsia="Times New Roman" w:hAnsi="Helvetica Neue" w:cs="Times New Roman"/>
+          <w:color w:val="222222"/>
+          <w:sz w:val="21"/>
+          <w:szCs w:val="21"/>
+        </w:rPr>
+      </w:pPr>
+      <w:r>
+        <w:rPr>
+          <w:rFonts w:ascii="Helvetica Neue" w:eastAsia="Times New Roman" w:hAnsi="Helvetica Neue" w:cs="Times New Roman"/>
+          <w:color w:val="222222"/>
+          <w:sz w:val="21"/>
+          <w:szCs w:val="21"/>
+        </w:rPr>
+        <w:t xml:space="preserve"> –</w:t>
+      </w:r>
+      <w:proofErr w:type="spellStart"/>
+      <w:r>
+        <w:rPr>
+          <w:rFonts w:ascii="Helvetica Neue" w:eastAsia="Times New Roman" w:hAnsi="Helvetica Neue" w:cs="Times New Roman"/>
+          <w:b/>
+          <w:color w:val="222222"/>
+          <w:sz w:val="21"/>
+          <w:szCs w:val="21"/>
+        </w:rPr>
+        <w:t>DarchetypeArtifactId</w:t>
+      </w:r>
+      <w:proofErr w:type="spellEnd"/>
+      <w:r>
+        <w:rPr>
+          <w:rFonts w:ascii="Helvetica Neue" w:eastAsia="Times New Roman" w:hAnsi="Helvetica Neue" w:cs="Times New Roman"/>
+          <w:b/>
+          <w:color w:val="222222"/>
+          <w:sz w:val="21"/>
+          <w:szCs w:val="21"/>
+        </w:rPr>
+        <w:t>=maven-archetype-</w:t>
+      </w:r>
+      <w:proofErr w:type="spellStart"/>
+      <w:r>
+        <w:rPr>
+          <w:rFonts w:ascii="Helvetica Neue" w:eastAsia="Times New Roman" w:hAnsi="Helvetica Neue" w:cs="Times New Roman"/>
+          <w:b/>
+          <w:color w:val="222222"/>
+          <w:sz w:val="21"/>
+          <w:szCs w:val="21"/>
+        </w:rPr>
+        <w:t>quickstart</w:t>
+      </w:r>
+      <w:proofErr w:type="spellEnd"/>
+      <w:r>
+        <w:rPr>
+          <w:rFonts w:ascii="Helvetica Neue" w:eastAsia="Times New Roman" w:hAnsi="Helvetica Neue" w:cs="Times New Roman"/>
+          <w:color w:val="222222"/>
+          <w:sz w:val="21"/>
+          <w:szCs w:val="21"/>
+        </w:rPr>
+        <w:t xml:space="preserve"> </w:t>
+      </w:r>
+    </w:p>
+    <w:p>
+      <w:pPr>
+        <w:shd w:val="clear" w:color="auto" w:fill="FFFFFF"/>
+        <w:spacing w:after="0" w:line="240" w:lineRule="auto"/>
+        <w:rPr>
+          <w:rFonts w:ascii="Helvetica Neue" w:eastAsia="Times New Roman" w:hAnsi="Helvetica Neue" w:cs="Times New Roman"/>
+          <w:color w:val="222222"/>
+          <w:sz w:val="21"/>
+          <w:szCs w:val="21"/>
+        </w:rPr>
+      </w:pPr>
+      <w:r>
+        <w:rPr>
+          <w:rFonts w:ascii="Helvetica Neue" w:eastAsia="Times New Roman" w:hAnsi="Helvetica Neue" w:cs="Times New Roman"/>
+          <w:color w:val="222222"/>
+          <w:sz w:val="21"/>
+          <w:szCs w:val="21"/>
+        </w:rPr>
+        <w:t>–</w:t>
+      </w:r>
+      <w:proofErr w:type="spellStart"/>
+      <w:r>
+        <w:rPr>
+          <w:rFonts w:ascii="Helvetica Neue" w:eastAsia="Times New Roman" w:hAnsi="Helvetica Neue" w:cs="Times New Roman"/>
+          <w:color w:val="222222"/>
+          <w:sz w:val="21"/>
+          <w:szCs w:val="21"/>
+        </w:rPr>
+        <w:t>DinteractiveMode</w:t>
+      </w:r>
+      <w:proofErr w:type="spellEnd"/>
+      <w:r>
+        <w:rPr>
+          <w:rFonts w:ascii="Helvetica Neue" w:eastAsia="Times New Roman" w:hAnsi="Helvetica Neue" w:cs="Times New Roman"/>
+          <w:color w:val="222222"/>
+          <w:sz w:val="21"/>
+          <w:szCs w:val="21"/>
+        </w:rPr>
+        <w:t>=false</w:t>
+      </w:r>
+    </w:p>
+    <w:p>
+      <w:pPr>
+        <w:shd w:val="clear" w:color="auto" w:fill="FFFFFF"/>
+        <w:spacing w:after="0" w:line="240" w:lineRule="auto"/>
+        <w:rPr>
+          <w:rFonts w:ascii="Helvetica Neue" w:eastAsia="Times New Roman" w:hAnsi="Helvetica Neue" w:cs="Times New Roman"/>
+          <w:color w:val="222222"/>
+          <w:sz w:val="21"/>
+          <w:szCs w:val="21"/>
+        </w:rPr>
+      </w:pPr>
+    </w:p>
+    <w:p>
+      <w:pPr>
+        <w:shd w:val="clear" w:color="auto" w:fill="FFFFFF"/>
+        <w:spacing w:after="0" w:line="240" w:lineRule="auto"/>
+        <w:rPr>
+          <w:rFonts w:ascii="Helvetica Neue" w:eastAsia="Times New Roman" w:hAnsi="Helvetica Neue" w:cs="Times New Roman"/>
+          <w:color w:val="222222"/>
+          <w:sz w:val="21"/>
+          <w:szCs w:val="21"/>
+        </w:rPr>
+      </w:pPr>
+      <w:r>
+        <w:rPr>
+          <w:rFonts w:ascii="Helvetica Neue" w:eastAsia="Times New Roman" w:hAnsi="Helvetica Neue" w:cs="Times New Roman"/>
+          <w:color w:val="222222"/>
+          <w:sz w:val="21"/>
+          <w:szCs w:val="21"/>
+        </w:rPr>
+        <w:t>Maven will start processing and create the complete java application project structure. So maven take care of build related complexities.</w:t>
+      </w:r>
+    </w:p>
+    <w:p>
+      <w:pPr>
+        <w:shd w:val="clear" w:color="auto" w:fill="FFFFFF"/>
+        <w:spacing w:after="0" w:line="240" w:lineRule="auto"/>
+        <w:rPr>
+          <w:rFonts w:ascii="Helvetica Neue" w:eastAsia="Times New Roman" w:hAnsi="Helvetica Neue" w:cs="Times New Roman"/>
+          <w:color w:val="222222"/>
+          <w:sz w:val="21"/>
+          <w:szCs w:val="21"/>
+        </w:rPr>
+      </w:pPr>
+    </w:p>
+    <w:p>
+      <w:pPr>
+        <w:shd w:val="clear" w:color="auto" w:fill="FFFFFF"/>
+        <w:spacing w:after="0" w:line="240" w:lineRule="auto"/>
+        <w:rPr>
+          <w:rFonts w:ascii="Helvetica Neue" w:eastAsia="Times New Roman" w:hAnsi="Helvetica Neue" w:cs="Times New Roman"/>
+          <w:color w:val="222222"/>
+          <w:sz w:val="21"/>
+          <w:szCs w:val="21"/>
+        </w:rPr>
+      </w:pPr>
+    </w:p>
+    <w:p>
+      <w:pPr>
+        <w:shd w:val="clear" w:color="auto" w:fill="FFFFFF"/>
+        <w:spacing w:after="0" w:line="240" w:lineRule="auto"/>
+        <w:rPr>
+          <w:rFonts w:ascii="Helvetica Neue" w:eastAsia="Times New Roman" w:hAnsi="Helvetica Neue" w:cs="Times New Roman"/>
+          <w:color w:val="222222"/>
+          <w:sz w:val="21"/>
+          <w:szCs w:val="21"/>
+        </w:rPr>
+      </w:pPr>
+    </w:p>
+    <w:p>
+      <w:pPr>
+        <w:shd w:val="clear" w:color="auto" w:fill="FFFFFF"/>
+        <w:spacing w:after="0" w:line="240" w:lineRule="auto"/>
+        <w:rPr>
+          <w:rFonts w:ascii="Helvetica Neue" w:eastAsia="Times New Roman" w:hAnsi="Helvetica Neue" w:cs="Times New Roman"/>
+          <w:color w:val="222222"/>
+          <w:sz w:val="21"/>
+          <w:szCs w:val="21"/>
+        </w:rPr>
+      </w:pPr>
+    </w:p>
+    <w:p>
+      <w:pPr>
+        <w:shd w:val="clear" w:color="auto" w:fill="FFFFFF"/>
+        <w:spacing w:after="0" w:line="240" w:lineRule="auto"/>
+        <w:rPr>
+          <w:rFonts w:ascii="Helvetica Neue" w:eastAsia="Times New Roman" w:hAnsi="Helvetica Neue" w:cs="Times New Roman"/>
+          <w:color w:val="222222"/>
+          <w:sz w:val="21"/>
+          <w:szCs w:val="21"/>
+        </w:rPr>
+      </w:pPr>
+    </w:p>
+    <w:p>
+      <w:pPr>
+        <w:shd w:val="clear" w:color="auto" w:fill="FFFFFF"/>
+        <w:spacing w:after="0" w:line="240" w:lineRule="auto"/>
+        <w:rPr>
+          <w:rFonts w:ascii="Helvetica Neue" w:eastAsia="Times New Roman" w:hAnsi="Helvetica Neue" w:cs="Times New Roman"/>
+          <w:color w:val="222222"/>
+          <w:sz w:val="21"/>
+          <w:szCs w:val="21"/>
+        </w:rPr>
+      </w:pPr>
+    </w:p>
+    <w:p>
+      <w:pPr>
+        <w:shd w:val="clear" w:color="auto" w:fill="FFFFFF"/>
+        <w:spacing w:after="0" w:line="240" w:lineRule="auto"/>
+        <w:rPr>
+          <w:rFonts w:ascii="Helvetica Neue" w:eastAsia="Times New Roman" w:hAnsi="Helvetica Neue" w:cs="Times New Roman"/>
+          <w:color w:val="222222"/>
+          <w:sz w:val="21"/>
+          <w:szCs w:val="21"/>
+        </w:rPr>
+      </w:pPr>
       <w:r>
         <w:rPr>
           <w:rFonts w:ascii="Helvetica Neue" w:eastAsia="Times New Roman" w:hAnsi="Helvetica Neue" w:cs="Times New Roman"/>
@@ -2227,7 +3367,7 @@
           <w:szCs w:val="21"/>
         </w:rPr>
         <w:lastRenderedPageBreak/>
-        <w:t>13</w:t>
+        <w:t>16</w:t>
       </w:r>
       <w:proofErr w:type="gramStart"/>
       <w:r>
@@ -2247,40 +3387,182 @@
           <w:sz w:val="21"/>
           <w:szCs w:val="21"/>
         </w:rPr>
-        <w:t xml:space="preserve"> are Maven Profiles ? How do you use a specific profile?</w:t>
-      </w:r>
-    </w:p>
-    <w:p>
-      <w:pPr>
-        <w:shd w:val="clear" w:color="auto" w:fill="FFFFFF"/>
-        <w:spacing w:after="0" w:line="240" w:lineRule="auto"/>
-        <w:rPr>
-          <w:rFonts w:ascii="Helvetica Neue" w:eastAsia="Times New Roman" w:hAnsi="Helvetica Neue" w:cs="Times New Roman"/>
-          <w:color w:val="222222"/>
-          <w:sz w:val="21"/>
-          <w:szCs w:val="21"/>
-        </w:rPr>
-      </w:pPr>
-    </w:p>
-    <w:p>
-      <w:pPr>
-        <w:shd w:val="clear" w:color="auto" w:fill="FFFFFF"/>
-        <w:spacing w:after="0" w:line="240" w:lineRule="auto"/>
-        <w:rPr>
-          <w:rFonts w:ascii="Helvetica Neue" w:eastAsia="Times New Roman" w:hAnsi="Helvetica Neue" w:cs="Times New Roman"/>
-          <w:color w:val="222222"/>
-          <w:sz w:val="21"/>
-          <w:szCs w:val="21"/>
-        </w:rPr>
-      </w:pPr>
-      <w:r>
-        <w:rPr>
-          <w:rFonts w:ascii="Helvetica Neue" w:eastAsia="Times New Roman" w:hAnsi="Helvetica Neue" w:cs="Times New Roman"/>
-          <w:color w:val="222222"/>
-          <w:sz w:val="21"/>
-          <w:szCs w:val="21"/>
-        </w:rPr>
-        <w:t xml:space="preserve">Profiles can automatically triggered in POM files. </w:t>
+        <w:t xml:space="preserve"> are dependencies in maven? How are they declared? How is transitive dependencies managed in Maven?</w:t>
+      </w:r>
+    </w:p>
+    <w:p>
+      <w:pPr>
+        <w:shd w:val="clear" w:color="auto" w:fill="FFFFFF"/>
+        <w:spacing w:after="0" w:line="240" w:lineRule="auto"/>
+        <w:rPr>
+          <w:rFonts w:ascii="Helvetica Neue" w:eastAsia="Times New Roman" w:hAnsi="Helvetica Neue" w:cs="Times New Roman"/>
+          <w:color w:val="222222"/>
+          <w:sz w:val="21"/>
+          <w:szCs w:val="21"/>
+        </w:rPr>
+      </w:pPr>
+    </w:p>
+    <w:p>
+      <w:pPr>
+        <w:shd w:val="clear" w:color="auto" w:fill="FFFFFF"/>
+        <w:spacing w:after="0" w:line="240" w:lineRule="auto"/>
+        <w:rPr>
+          <w:rFonts w:ascii="Helvetica Neue" w:eastAsia="Times New Roman" w:hAnsi="Helvetica Neue" w:cs="Times New Roman"/>
+          <w:color w:val="222222"/>
+          <w:sz w:val="21"/>
+          <w:szCs w:val="21"/>
+        </w:rPr>
+      </w:pPr>
+      <w:r>
+        <w:rPr>
+          <w:rFonts w:ascii="Helvetica Neue" w:eastAsia="Times New Roman" w:hAnsi="Helvetica Neue" w:cs="Times New Roman"/>
+          <w:color w:val="222222"/>
+          <w:sz w:val="21"/>
+          <w:szCs w:val="21"/>
+        </w:rPr>
+        <w:t xml:space="preserve">Every project is dependent of set of </w:t>
+      </w:r>
+      <w:r>
+        <w:rPr>
+          <w:rFonts w:ascii="Helvetica Neue" w:eastAsia="Times New Roman" w:hAnsi="Helvetica Neue" w:cs="Times New Roman"/>
+          <w:color w:val="222222"/>
+          <w:sz w:val="21"/>
+          <w:szCs w:val="21"/>
+        </w:rPr>
+        <w:t xml:space="preserve">other files, supporting tools etc. </w:t>
+      </w:r>
+      <w:proofErr w:type="spellStart"/>
+      <w:r>
+        <w:rPr>
+          <w:rFonts w:ascii="Helvetica Neue" w:eastAsia="Times New Roman" w:hAnsi="Helvetica Neue" w:cs="Times New Roman"/>
+          <w:color w:val="222222"/>
+          <w:sz w:val="21"/>
+          <w:szCs w:val="21"/>
+        </w:rPr>
+        <w:t>With out</w:t>
+      </w:r>
+      <w:proofErr w:type="spellEnd"/>
+      <w:r>
+        <w:rPr>
+          <w:rFonts w:ascii="Helvetica Neue" w:eastAsia="Times New Roman" w:hAnsi="Helvetica Neue" w:cs="Times New Roman"/>
+          <w:color w:val="222222"/>
+          <w:sz w:val="21"/>
+          <w:szCs w:val="21"/>
+        </w:rPr>
+        <w:t xml:space="preserve"> those dependencies we can build the project. So we can declare those dependencies in POM.xml file and run them on existing project and </w:t>
+      </w:r>
+      <w:proofErr w:type="gramStart"/>
+      <w:r>
+        <w:rPr>
+          <w:rFonts w:ascii="Helvetica Neue" w:eastAsia="Times New Roman" w:hAnsi="Helvetica Neue" w:cs="Times New Roman"/>
+          <w:color w:val="222222"/>
+          <w:sz w:val="21"/>
+          <w:szCs w:val="21"/>
+        </w:rPr>
+        <w:t>build  it</w:t>
+      </w:r>
+      <w:proofErr w:type="gramEnd"/>
+      <w:r>
+        <w:rPr>
+          <w:rFonts w:ascii="Helvetica Neue" w:eastAsia="Times New Roman" w:hAnsi="Helvetica Neue" w:cs="Times New Roman"/>
+          <w:color w:val="222222"/>
+          <w:sz w:val="21"/>
+          <w:szCs w:val="21"/>
+        </w:rPr>
+        <w:t xml:space="preserve">. Maven take care of everything like downloading </w:t>
+      </w:r>
+      <w:proofErr w:type="spellStart"/>
+      <w:r>
+        <w:rPr>
+          <w:rFonts w:ascii="Helvetica Neue" w:eastAsia="Times New Roman" w:hAnsi="Helvetica Neue" w:cs="Times New Roman"/>
+          <w:color w:val="222222"/>
+          <w:sz w:val="21"/>
+          <w:szCs w:val="21"/>
+        </w:rPr>
+        <w:t>dependancies</w:t>
+      </w:r>
+      <w:proofErr w:type="spellEnd"/>
+      <w:r>
+        <w:rPr>
+          <w:rFonts w:ascii="Helvetica Neue" w:eastAsia="Times New Roman" w:hAnsi="Helvetica Neue" w:cs="Times New Roman"/>
+          <w:color w:val="222222"/>
+          <w:sz w:val="21"/>
+          <w:szCs w:val="21"/>
+        </w:rPr>
+        <w:t xml:space="preserve"> and execute for us. </w:t>
+      </w:r>
+    </w:p>
+    <w:p>
+      <w:pPr>
+        <w:shd w:val="clear" w:color="auto" w:fill="FFFFFF"/>
+        <w:spacing w:after="0" w:line="240" w:lineRule="auto"/>
+        <w:rPr>
+          <w:rFonts w:ascii="Helvetica Neue" w:eastAsia="Times New Roman" w:hAnsi="Helvetica Neue" w:cs="Times New Roman"/>
+          <w:color w:val="222222"/>
+          <w:sz w:val="21"/>
+          <w:szCs w:val="21"/>
+        </w:rPr>
+      </w:pPr>
+    </w:p>
+    <w:p>
+      <w:pPr>
+        <w:shd w:val="clear" w:color="auto" w:fill="FFFFFF"/>
+        <w:spacing w:after="0" w:line="240" w:lineRule="auto"/>
+        <w:rPr>
+          <w:rFonts w:ascii="Helvetica Neue" w:eastAsia="Times New Roman" w:hAnsi="Helvetica Neue" w:cs="Times New Roman"/>
+          <w:color w:val="222222"/>
+          <w:sz w:val="21"/>
+          <w:szCs w:val="21"/>
+        </w:rPr>
+      </w:pPr>
+      <w:r>
+        <w:rPr>
+          <w:rFonts w:ascii="Helvetica Neue" w:eastAsia="Times New Roman" w:hAnsi="Helvetica Neue" w:cs="Times New Roman"/>
+          <w:color w:val="222222"/>
+          <w:sz w:val="21"/>
+          <w:szCs w:val="21"/>
+        </w:rPr>
+        <w:t xml:space="preserve">We can declare them using maven coordinates i.e. </w:t>
+      </w:r>
+      <w:proofErr w:type="spellStart"/>
+      <w:r>
+        <w:rPr>
+          <w:rFonts w:ascii="Helvetica Neue" w:eastAsia="Times New Roman" w:hAnsi="Helvetica Neue" w:cs="Times New Roman"/>
+          <w:color w:val="222222"/>
+          <w:sz w:val="21"/>
+          <w:szCs w:val="21"/>
+        </w:rPr>
+        <w:t>groupId</w:t>
+      </w:r>
+      <w:proofErr w:type="spellEnd"/>
+      <w:r>
+        <w:rPr>
+          <w:rFonts w:ascii="Helvetica Neue" w:eastAsia="Times New Roman" w:hAnsi="Helvetica Neue" w:cs="Times New Roman"/>
+          <w:color w:val="222222"/>
+          <w:sz w:val="21"/>
+          <w:szCs w:val="21"/>
+        </w:rPr>
+        <w:t xml:space="preserve">, </w:t>
+      </w:r>
+      <w:proofErr w:type="spellStart"/>
+      <w:r>
+        <w:rPr>
+          <w:rFonts w:ascii="Helvetica Neue" w:eastAsia="Times New Roman" w:hAnsi="Helvetica Neue" w:cs="Times New Roman"/>
+          <w:color w:val="222222"/>
+          <w:sz w:val="21"/>
+          <w:szCs w:val="21"/>
+        </w:rPr>
+        <w:t>artifactId</w:t>
+      </w:r>
+      <w:proofErr w:type="spellEnd"/>
+      <w:r>
+        <w:rPr>
+          <w:rFonts w:ascii="Helvetica Neue" w:eastAsia="Times New Roman" w:hAnsi="Helvetica Neue" w:cs="Times New Roman"/>
+          <w:color w:val="222222"/>
+          <w:sz w:val="21"/>
+          <w:szCs w:val="21"/>
+        </w:rPr>
+        <w:t xml:space="preserve"> and Version. </w:t>
       </w:r>
       <w:bookmarkStart w:id="0" w:name="_GoBack"/>
       <w:bookmarkEnd w:id="0"/>
@@ -2320,152 +3602,14 @@
           <w:szCs w:val="21"/>
         </w:rPr>
       </w:pPr>
-    </w:p>
-    <w:p>
-      <w:pPr>
-        <w:shd w:val="clear" w:color="auto" w:fill="FFFFFF"/>
-        <w:spacing w:after="0" w:line="240" w:lineRule="auto"/>
-        <w:rPr>
-          <w:rFonts w:ascii="Helvetica Neue" w:eastAsia="Times New Roman" w:hAnsi="Helvetica Neue" w:cs="Times New Roman"/>
-          <w:color w:val="222222"/>
-          <w:sz w:val="21"/>
-          <w:szCs w:val="21"/>
-        </w:rPr>
-      </w:pPr>
-    </w:p>
-    <w:p>
-      <w:pPr>
-        <w:shd w:val="clear" w:color="auto" w:fill="FFFFFF"/>
-        <w:spacing w:after="0" w:line="240" w:lineRule="auto"/>
-        <w:rPr>
-          <w:rFonts w:ascii="Helvetica Neue" w:eastAsia="Times New Roman" w:hAnsi="Helvetica Neue" w:cs="Times New Roman"/>
-          <w:color w:val="222222"/>
-          <w:sz w:val="21"/>
-          <w:szCs w:val="21"/>
-        </w:rPr>
-      </w:pPr>
-      <w:r>
-        <w:rPr>
-          <w:rFonts w:ascii="Helvetica Neue" w:eastAsia="Times New Roman" w:hAnsi="Helvetica Neue" w:cs="Times New Roman"/>
-          <w:color w:val="222222"/>
-          <w:sz w:val="21"/>
-          <w:szCs w:val="21"/>
-        </w:rPr>
-        <w:t>14) What are Maven Plugins? List a few important maven plugins that you used?</w:t>
-      </w:r>
-    </w:p>
-    <w:p>
-      <w:pPr>
-        <w:shd w:val="clear" w:color="auto" w:fill="FFFFFF"/>
-        <w:spacing w:after="0" w:line="240" w:lineRule="auto"/>
-        <w:rPr>
-          <w:rFonts w:ascii="Helvetica Neue" w:eastAsia="Times New Roman" w:hAnsi="Helvetica Neue" w:cs="Times New Roman"/>
-          <w:color w:val="222222"/>
-          <w:sz w:val="21"/>
-          <w:szCs w:val="21"/>
-        </w:rPr>
-      </w:pPr>
-      <w:r>
-        <w:rPr>
-          <w:rFonts w:ascii="Helvetica Neue" w:eastAsia="Times New Roman" w:hAnsi="Helvetica Neue" w:cs="Times New Roman"/>
-          <w:color w:val="222222"/>
-          <w:sz w:val="21"/>
-          <w:szCs w:val="21"/>
-        </w:rPr>
-        <w:t>(Must talk about maven release plugin)</w:t>
-      </w:r>
-    </w:p>
-    <w:p>
-      <w:pPr>
-        <w:shd w:val="clear" w:color="auto" w:fill="FFFFFF"/>
-        <w:spacing w:after="0" w:line="240" w:lineRule="auto"/>
-        <w:rPr>
-          <w:rFonts w:ascii="Helvetica Neue" w:eastAsia="Times New Roman" w:hAnsi="Helvetica Neue" w:cs="Times New Roman"/>
-          <w:color w:val="222222"/>
-          <w:sz w:val="21"/>
-          <w:szCs w:val="21"/>
-        </w:rPr>
-      </w:pPr>
-    </w:p>
-    <w:p>
-      <w:pPr>
-        <w:shd w:val="clear" w:color="auto" w:fill="FFFFFF"/>
-        <w:spacing w:after="0" w:line="240" w:lineRule="auto"/>
-        <w:rPr>
-          <w:rFonts w:ascii="Helvetica Neue" w:eastAsia="Times New Roman" w:hAnsi="Helvetica Neue" w:cs="Times New Roman"/>
-          <w:color w:val="222222"/>
-          <w:sz w:val="21"/>
-          <w:szCs w:val="21"/>
-        </w:rPr>
-      </w:pPr>
-    </w:p>
-    <w:p>
-      <w:pPr>
-        <w:shd w:val="clear" w:color="auto" w:fill="FFFFFF"/>
-        <w:spacing w:after="0" w:line="240" w:lineRule="auto"/>
-        <w:rPr>
-          <w:rFonts w:ascii="Helvetica Neue" w:eastAsia="Times New Roman" w:hAnsi="Helvetica Neue" w:cs="Times New Roman"/>
-          <w:color w:val="222222"/>
-          <w:sz w:val="21"/>
-          <w:szCs w:val="21"/>
-        </w:rPr>
-      </w:pPr>
-    </w:p>
-    <w:p>
-      <w:pPr>
-        <w:shd w:val="clear" w:color="auto" w:fill="FFFFFF"/>
-        <w:spacing w:after="0" w:line="240" w:lineRule="auto"/>
-        <w:rPr>
-          <w:rFonts w:ascii="Helvetica Neue" w:eastAsia="Times New Roman" w:hAnsi="Helvetica Neue" w:cs="Times New Roman"/>
-          <w:color w:val="222222"/>
-          <w:sz w:val="21"/>
-          <w:szCs w:val="21"/>
-        </w:rPr>
-      </w:pPr>
-    </w:p>
-    <w:p>
-      <w:pPr>
-        <w:shd w:val="clear" w:color="auto" w:fill="FFFFFF"/>
-        <w:spacing w:after="0" w:line="240" w:lineRule="auto"/>
-        <w:rPr>
-          <w:rFonts w:ascii="Helvetica Neue" w:eastAsia="Times New Roman" w:hAnsi="Helvetica Neue" w:cs="Times New Roman"/>
-          <w:color w:val="222222"/>
-          <w:sz w:val="21"/>
-          <w:szCs w:val="21"/>
-        </w:rPr>
-      </w:pPr>
-    </w:p>
-    <w:p>
-      <w:pPr>
-        <w:shd w:val="clear" w:color="auto" w:fill="FFFFFF"/>
-        <w:spacing w:after="0" w:line="240" w:lineRule="auto"/>
-        <w:rPr>
-          <w:rFonts w:ascii="Helvetica Neue" w:eastAsia="Times New Roman" w:hAnsi="Helvetica Neue" w:cs="Times New Roman"/>
-          <w:color w:val="222222"/>
-          <w:sz w:val="21"/>
-          <w:szCs w:val="21"/>
-        </w:rPr>
-      </w:pPr>
-    </w:p>
-    <w:p>
-      <w:pPr>
-        <w:shd w:val="clear" w:color="auto" w:fill="FFFFFF"/>
-        <w:spacing w:after="0" w:line="240" w:lineRule="auto"/>
-        <w:rPr>
-          <w:rFonts w:ascii="Helvetica Neue" w:eastAsia="Times New Roman" w:hAnsi="Helvetica Neue" w:cs="Times New Roman"/>
-          <w:color w:val="222222"/>
-          <w:sz w:val="21"/>
-          <w:szCs w:val="21"/>
-        </w:rPr>
-      </w:pPr>
-      <w:r>
-        <w:rPr>
-          <w:rFonts w:ascii="Helvetica Neue" w:eastAsia="Times New Roman" w:hAnsi="Helvetica Neue" w:cs="Times New Roman"/>
-          <w:color w:val="222222"/>
-          <w:sz w:val="21"/>
-          <w:szCs w:val="21"/>
-        </w:rPr>
-        <w:t>15</w:t>
+      <w:r>
+        <w:rPr>
+          <w:rFonts w:ascii="Helvetica Neue" w:eastAsia="Times New Roman" w:hAnsi="Helvetica Neue" w:cs="Times New Roman"/>
+          <w:color w:val="222222"/>
+          <w:sz w:val="21"/>
+          <w:szCs w:val="21"/>
+        </w:rPr>
+        <w:t>17</w:t>
       </w:r>
       <w:proofErr w:type="gramStart"/>
       <w:r>
@@ -2475,7 +3619,7 @@
           <w:sz w:val="21"/>
           <w:szCs w:val="21"/>
         </w:rPr>
-        <w:t>)How</w:t>
+        <w:t>)What</w:t>
       </w:r>
       <w:proofErr w:type="gramEnd"/>
       <w:r>
@@ -2485,88 +3629,217 @@
           <w:sz w:val="21"/>
           <w:szCs w:val="21"/>
         </w:rPr>
-        <w:t xml:space="preserve"> do you use plugins in Maven?</w:t>
-      </w:r>
-    </w:p>
-    <w:p>
-      <w:pPr>
-        <w:shd w:val="clear" w:color="auto" w:fill="FFFFFF"/>
-        <w:spacing w:after="0" w:line="240" w:lineRule="auto"/>
-        <w:rPr>
-          <w:rFonts w:ascii="Helvetica Neue" w:eastAsia="Times New Roman" w:hAnsi="Helvetica Neue" w:cs="Times New Roman"/>
-          <w:color w:val="222222"/>
-          <w:sz w:val="21"/>
-          <w:szCs w:val="21"/>
-        </w:rPr>
-      </w:pPr>
-    </w:p>
-    <w:p>
-      <w:pPr>
-        <w:shd w:val="clear" w:color="auto" w:fill="FFFFFF"/>
-        <w:spacing w:after="0" w:line="240" w:lineRule="auto"/>
-        <w:rPr>
-          <w:rFonts w:ascii="Helvetica Neue" w:eastAsia="Times New Roman" w:hAnsi="Helvetica Neue" w:cs="Times New Roman"/>
-          <w:color w:val="222222"/>
-          <w:sz w:val="21"/>
-          <w:szCs w:val="21"/>
-        </w:rPr>
-      </w:pPr>
-    </w:p>
-    <w:p>
-      <w:pPr>
-        <w:shd w:val="clear" w:color="auto" w:fill="FFFFFF"/>
-        <w:spacing w:after="0" w:line="240" w:lineRule="auto"/>
-        <w:rPr>
-          <w:rFonts w:ascii="Helvetica Neue" w:eastAsia="Times New Roman" w:hAnsi="Helvetica Neue" w:cs="Times New Roman"/>
-          <w:color w:val="222222"/>
-          <w:sz w:val="21"/>
-          <w:szCs w:val="21"/>
-        </w:rPr>
-      </w:pPr>
-    </w:p>
-    <w:p>
-      <w:pPr>
-        <w:shd w:val="clear" w:color="auto" w:fill="FFFFFF"/>
-        <w:spacing w:after="0" w:line="240" w:lineRule="auto"/>
-        <w:rPr>
-          <w:rFonts w:ascii="Helvetica Neue" w:eastAsia="Times New Roman" w:hAnsi="Helvetica Neue" w:cs="Times New Roman"/>
-          <w:color w:val="222222"/>
-          <w:sz w:val="21"/>
-          <w:szCs w:val="21"/>
-        </w:rPr>
-      </w:pPr>
-    </w:p>
-    <w:p>
-      <w:pPr>
-        <w:shd w:val="clear" w:color="auto" w:fill="FFFFFF"/>
-        <w:spacing w:after="0" w:line="240" w:lineRule="auto"/>
-        <w:rPr>
-          <w:rFonts w:ascii="Helvetica Neue" w:eastAsia="Times New Roman" w:hAnsi="Helvetica Neue" w:cs="Times New Roman"/>
-          <w:color w:val="222222"/>
-          <w:sz w:val="21"/>
-          <w:szCs w:val="21"/>
-        </w:rPr>
-      </w:pPr>
-    </w:p>
-    <w:p>
-      <w:pPr>
-        <w:shd w:val="clear" w:color="auto" w:fill="FFFFFF"/>
-        <w:spacing w:after="0" w:line="240" w:lineRule="auto"/>
-        <w:rPr>
-          <w:rFonts w:ascii="Helvetica Neue" w:eastAsia="Times New Roman" w:hAnsi="Helvetica Neue" w:cs="Times New Roman"/>
-          <w:color w:val="222222"/>
-          <w:sz w:val="21"/>
-          <w:szCs w:val="21"/>
-        </w:rPr>
-      </w:pPr>
-      <w:r>
-        <w:rPr>
-          <w:rFonts w:ascii="Helvetica Neue" w:eastAsia="Times New Roman" w:hAnsi="Helvetica Neue" w:cs="Times New Roman"/>
-          <w:color w:val="222222"/>
-          <w:sz w:val="21"/>
-          <w:szCs w:val="21"/>
-        </w:rPr>
-        <w:t>16</w:t>
+        <w:t xml:space="preserve"> is difference between Dependency Management and Plugin Management in maven?</w:t>
+      </w:r>
+    </w:p>
+    <w:p>
+      <w:pPr>
+        <w:shd w:val="clear" w:color="auto" w:fill="FFFFFF"/>
+        <w:spacing w:after="0" w:line="240" w:lineRule="auto"/>
+        <w:rPr>
+          <w:rFonts w:ascii="Helvetica Neue" w:eastAsia="Times New Roman" w:hAnsi="Helvetica Neue" w:cs="Times New Roman"/>
+          <w:color w:val="222222"/>
+          <w:sz w:val="21"/>
+          <w:szCs w:val="21"/>
+        </w:rPr>
+      </w:pPr>
+    </w:p>
+    <w:p>
+      <w:pPr>
+        <w:shd w:val="clear" w:color="auto" w:fill="FFFFFF"/>
+        <w:spacing w:after="0" w:line="240" w:lineRule="auto"/>
+        <w:rPr>
+          <w:rFonts w:ascii="Helvetica Neue" w:eastAsia="Times New Roman" w:hAnsi="Helvetica Neue" w:cs="Times New Roman"/>
+          <w:color w:val="222222"/>
+          <w:sz w:val="21"/>
+          <w:szCs w:val="21"/>
+        </w:rPr>
+      </w:pPr>
+      <w:r>
+        <w:rPr>
+          <w:rFonts w:ascii="Helvetica Neue" w:eastAsia="Times New Roman" w:hAnsi="Helvetica Neue" w:cs="Times New Roman"/>
+          <w:color w:val="222222"/>
+          <w:sz w:val="21"/>
+          <w:szCs w:val="21"/>
+        </w:rPr>
+        <w:t xml:space="preserve">Ans. </w:t>
+      </w:r>
+    </w:p>
+    <w:p>
+      <w:pPr>
+        <w:shd w:val="clear" w:color="auto" w:fill="FFFFFF"/>
+        <w:spacing w:after="0" w:line="240" w:lineRule="auto"/>
+        <w:rPr>
+          <w:rFonts w:ascii="Helvetica Neue" w:eastAsia="Times New Roman" w:hAnsi="Helvetica Neue" w:cs="Times New Roman"/>
+          <w:color w:val="222222"/>
+          <w:sz w:val="21"/>
+          <w:szCs w:val="21"/>
+        </w:rPr>
+      </w:pPr>
+    </w:p>
+    <w:p>
+      <w:pPr>
+        <w:shd w:val="clear" w:color="auto" w:fill="FFFFFF"/>
+        <w:spacing w:after="0" w:line="240" w:lineRule="auto"/>
+        <w:rPr>
+          <w:rFonts w:ascii="Helvetica Neue" w:eastAsia="Times New Roman" w:hAnsi="Helvetica Neue" w:cs="Times New Roman"/>
+          <w:color w:val="222222"/>
+          <w:sz w:val="21"/>
+          <w:szCs w:val="21"/>
+        </w:rPr>
+      </w:pPr>
+      <w:r>
+        <w:rPr>
+          <w:rFonts w:ascii="Helvetica Neue" w:eastAsia="Times New Roman" w:hAnsi="Helvetica Neue" w:cs="Times New Roman"/>
+          <w:color w:val="222222"/>
+          <w:sz w:val="21"/>
+          <w:szCs w:val="21"/>
+        </w:rPr>
+        <w:t xml:space="preserve">Dependencies are just a Jar file which are added to </w:t>
+      </w:r>
+      <w:r>
+        <w:rPr>
+          <w:rFonts w:ascii="Helvetica Neue" w:eastAsia="Times New Roman" w:hAnsi="Helvetica Neue" w:cs="Times New Roman"/>
+          <w:color w:val="222222"/>
+          <w:sz w:val="21"/>
+          <w:szCs w:val="21"/>
+        </w:rPr>
+        <w:t>class-path</w:t>
+      </w:r>
+      <w:r>
+        <w:rPr>
+          <w:rFonts w:ascii="Helvetica Neue" w:eastAsia="Times New Roman" w:hAnsi="Helvetica Neue" w:cs="Times New Roman"/>
+          <w:color w:val="222222"/>
+          <w:sz w:val="21"/>
+          <w:szCs w:val="21"/>
+        </w:rPr>
+        <w:t>. It provides class files to execute the task.</w:t>
+      </w:r>
+      <w:r>
+        <w:rPr>
+          <w:rFonts w:ascii="Helvetica Neue" w:eastAsia="Times New Roman" w:hAnsi="Helvetica Neue" w:cs="Times New Roman"/>
+          <w:color w:val="222222"/>
+          <w:sz w:val="21"/>
+          <w:szCs w:val="21"/>
+        </w:rPr>
+        <w:t xml:space="preserve"> Jar files that are to be added to class </w:t>
+      </w:r>
+      <w:r>
+        <w:rPr>
+          <w:rFonts w:ascii="Helvetica Neue" w:eastAsia="Times New Roman" w:hAnsi="Helvetica Neue" w:cs="Times New Roman"/>
+          <w:color w:val="222222"/>
+          <w:sz w:val="21"/>
+          <w:szCs w:val="21"/>
+        </w:rPr>
+        <w:t>path while</w:t>
+      </w:r>
+      <w:r>
+        <w:rPr>
+          <w:rFonts w:ascii="Helvetica Neue" w:eastAsia="Times New Roman" w:hAnsi="Helvetica Neue" w:cs="Times New Roman"/>
+          <w:color w:val="222222"/>
+          <w:sz w:val="21"/>
+          <w:szCs w:val="21"/>
+        </w:rPr>
+        <w:t xml:space="preserve"> compiling the file, those are specified in dependencies. </w:t>
+      </w:r>
+    </w:p>
+    <w:p>
+      <w:pPr>
+        <w:shd w:val="clear" w:color="auto" w:fill="FFFFFF"/>
+        <w:spacing w:after="0" w:line="240" w:lineRule="auto"/>
+        <w:rPr>
+          <w:rFonts w:ascii="Helvetica Neue" w:eastAsia="Times New Roman" w:hAnsi="Helvetica Neue" w:cs="Times New Roman"/>
+          <w:color w:val="222222"/>
+          <w:sz w:val="21"/>
+          <w:szCs w:val="21"/>
+        </w:rPr>
+      </w:pPr>
+    </w:p>
+    <w:p>
+      <w:pPr>
+        <w:shd w:val="clear" w:color="auto" w:fill="FFFFFF"/>
+        <w:spacing w:after="0" w:line="240" w:lineRule="auto"/>
+        <w:rPr>
+          <w:rFonts w:ascii="Helvetica Neue" w:eastAsia="Times New Roman" w:hAnsi="Helvetica Neue" w:cs="Times New Roman"/>
+          <w:color w:val="222222"/>
+          <w:sz w:val="21"/>
+          <w:szCs w:val="21"/>
+        </w:rPr>
+      </w:pPr>
+    </w:p>
+    <w:p>
+      <w:pPr>
+        <w:shd w:val="clear" w:color="auto" w:fill="FFFFFF"/>
+        <w:spacing w:after="0" w:line="240" w:lineRule="auto"/>
+        <w:rPr>
+          <w:rFonts w:ascii="Helvetica Neue" w:eastAsia="Times New Roman" w:hAnsi="Helvetica Neue" w:cs="Times New Roman"/>
+          <w:color w:val="222222"/>
+          <w:sz w:val="21"/>
+          <w:szCs w:val="21"/>
+        </w:rPr>
+      </w:pPr>
+      <w:r>
+        <w:rPr>
+          <w:rFonts w:ascii="Helvetica Neue" w:eastAsia="Times New Roman" w:hAnsi="Helvetica Neue" w:cs="Times New Roman"/>
+          <w:color w:val="222222"/>
+          <w:sz w:val="21"/>
+          <w:szCs w:val="21"/>
+        </w:rPr>
+        <w:t xml:space="preserve">Plugins are jar files which executes the task.  </w:t>
+      </w:r>
+      <w:r>
+        <w:rPr>
+          <w:rFonts w:ascii="Helvetica Neue" w:eastAsia="Times New Roman" w:hAnsi="Helvetica Neue" w:cs="Times New Roman"/>
+          <w:color w:val="222222"/>
+          <w:sz w:val="21"/>
+          <w:szCs w:val="21"/>
+        </w:rPr>
+        <w:t xml:space="preserve">By using plugins we can add functionalists to maven. </w:t>
+      </w:r>
+    </w:p>
+    <w:p>
+      <w:pPr>
+        <w:shd w:val="clear" w:color="auto" w:fill="FFFFFF"/>
+        <w:spacing w:after="0" w:line="240" w:lineRule="auto"/>
+        <w:rPr>
+          <w:rFonts w:ascii="Helvetica Neue" w:eastAsia="Times New Roman" w:hAnsi="Helvetica Neue" w:cs="Times New Roman"/>
+          <w:color w:val="222222"/>
+          <w:sz w:val="21"/>
+          <w:szCs w:val="21"/>
+        </w:rPr>
+      </w:pPr>
+    </w:p>
+    <w:p>
+      <w:pPr>
+        <w:shd w:val="clear" w:color="auto" w:fill="FFFFFF"/>
+        <w:spacing w:after="0" w:line="240" w:lineRule="auto"/>
+        <w:rPr>
+          <w:rFonts w:ascii="Helvetica Neue" w:eastAsia="Times New Roman" w:hAnsi="Helvetica Neue" w:cs="Times New Roman"/>
+          <w:color w:val="222222"/>
+          <w:sz w:val="21"/>
+          <w:szCs w:val="21"/>
+        </w:rPr>
+      </w:pPr>
+    </w:p>
+    <w:p>
+      <w:pPr>
+        <w:shd w:val="clear" w:color="auto" w:fill="FFFFFF"/>
+        <w:spacing w:after="0" w:line="240" w:lineRule="auto"/>
+        <w:rPr>
+          <w:rFonts w:ascii="Helvetica Neue" w:eastAsia="Times New Roman" w:hAnsi="Helvetica Neue" w:cs="Times New Roman"/>
+          <w:color w:val="222222"/>
+          <w:sz w:val="21"/>
+          <w:szCs w:val="21"/>
+        </w:rPr>
+      </w:pPr>
+      <w:r>
+        <w:rPr>
+          <w:rFonts w:ascii="Helvetica Neue" w:eastAsia="Times New Roman" w:hAnsi="Helvetica Neue" w:cs="Times New Roman"/>
+          <w:color w:val="222222"/>
+          <w:sz w:val="21"/>
+          <w:szCs w:val="21"/>
+        </w:rPr>
+        <w:t>18</w:t>
       </w:r>
       <w:proofErr w:type="gramStart"/>
       <w:r>
@@ -2576,351 +3849,16 @@
           <w:sz w:val="21"/>
           <w:szCs w:val="21"/>
         </w:rPr>
-        <w:t>)What</w:t>
-      </w:r>
-      <w:proofErr w:type="gramEnd"/>
-      <w:r>
-        <w:rPr>
-          <w:rFonts w:ascii="Helvetica Neue" w:eastAsia="Times New Roman" w:hAnsi="Helvetica Neue" w:cs="Times New Roman"/>
-          <w:color w:val="222222"/>
-          <w:sz w:val="21"/>
-          <w:szCs w:val="21"/>
-        </w:rPr>
-        <w:t xml:space="preserve"> are dependencies in maven? How are they declared? How is transitive dependencies managed in Maven?</w:t>
-      </w:r>
-    </w:p>
-    <w:p>
-      <w:pPr>
-        <w:shd w:val="clear" w:color="auto" w:fill="FFFFFF"/>
-        <w:spacing w:after="0" w:line="240" w:lineRule="auto"/>
-        <w:rPr>
-          <w:rFonts w:ascii="Helvetica Neue" w:eastAsia="Times New Roman" w:hAnsi="Helvetica Neue" w:cs="Times New Roman"/>
-          <w:color w:val="222222"/>
-          <w:sz w:val="21"/>
-          <w:szCs w:val="21"/>
-        </w:rPr>
-      </w:pPr>
-    </w:p>
-    <w:p>
-      <w:pPr>
-        <w:shd w:val="clear" w:color="auto" w:fill="FFFFFF"/>
-        <w:spacing w:after="0" w:line="240" w:lineRule="auto"/>
-        <w:rPr>
-          <w:rFonts w:ascii="Helvetica Neue" w:eastAsia="Times New Roman" w:hAnsi="Helvetica Neue" w:cs="Times New Roman"/>
-          <w:color w:val="222222"/>
-          <w:sz w:val="21"/>
-          <w:szCs w:val="21"/>
-        </w:rPr>
-      </w:pPr>
-    </w:p>
-    <w:p>
-      <w:pPr>
-        <w:shd w:val="clear" w:color="auto" w:fill="FFFFFF"/>
-        <w:spacing w:after="0" w:line="240" w:lineRule="auto"/>
-        <w:rPr>
-          <w:rFonts w:ascii="Helvetica Neue" w:eastAsia="Times New Roman" w:hAnsi="Helvetica Neue" w:cs="Times New Roman"/>
-          <w:color w:val="222222"/>
-          <w:sz w:val="21"/>
-          <w:szCs w:val="21"/>
-        </w:rPr>
-      </w:pPr>
-    </w:p>
-    <w:p>
-      <w:pPr>
-        <w:shd w:val="clear" w:color="auto" w:fill="FFFFFF"/>
-        <w:spacing w:after="0" w:line="240" w:lineRule="auto"/>
-        <w:rPr>
-          <w:rFonts w:ascii="Helvetica Neue" w:eastAsia="Times New Roman" w:hAnsi="Helvetica Neue" w:cs="Times New Roman"/>
-          <w:color w:val="222222"/>
-          <w:sz w:val="21"/>
-          <w:szCs w:val="21"/>
-        </w:rPr>
-      </w:pPr>
-    </w:p>
-    <w:p>
-      <w:pPr>
-        <w:shd w:val="clear" w:color="auto" w:fill="FFFFFF"/>
-        <w:spacing w:after="0" w:line="240" w:lineRule="auto"/>
-        <w:rPr>
-          <w:rFonts w:ascii="Helvetica Neue" w:eastAsia="Times New Roman" w:hAnsi="Helvetica Neue" w:cs="Times New Roman"/>
-          <w:color w:val="222222"/>
-          <w:sz w:val="21"/>
-          <w:szCs w:val="21"/>
-        </w:rPr>
-      </w:pPr>
-    </w:p>
-    <w:p>
-      <w:pPr>
-        <w:shd w:val="clear" w:color="auto" w:fill="FFFFFF"/>
-        <w:spacing w:after="0" w:line="240" w:lineRule="auto"/>
-        <w:rPr>
-          <w:rFonts w:ascii="Helvetica Neue" w:eastAsia="Times New Roman" w:hAnsi="Helvetica Neue" w:cs="Times New Roman"/>
-          <w:color w:val="222222"/>
-          <w:sz w:val="21"/>
-          <w:szCs w:val="21"/>
-        </w:rPr>
-      </w:pPr>
-      <w:r>
-        <w:rPr>
-          <w:rFonts w:ascii="Helvetica Neue" w:eastAsia="Times New Roman" w:hAnsi="Helvetica Neue" w:cs="Times New Roman"/>
-          <w:color w:val="222222"/>
-          <w:sz w:val="21"/>
-          <w:szCs w:val="21"/>
-        </w:rPr>
-        <w:t>17</w:t>
-      </w:r>
-      <w:proofErr w:type="gramStart"/>
-      <w:r>
-        <w:rPr>
-          <w:rFonts w:ascii="Helvetica Neue" w:eastAsia="Times New Roman" w:hAnsi="Helvetica Neue" w:cs="Times New Roman"/>
-          <w:color w:val="222222"/>
-          <w:sz w:val="21"/>
-          <w:szCs w:val="21"/>
-        </w:rPr>
-        <w:t>)What</w:t>
-      </w:r>
-      <w:proofErr w:type="gramEnd"/>
-      <w:r>
-        <w:rPr>
-          <w:rFonts w:ascii="Helvetica Neue" w:eastAsia="Times New Roman" w:hAnsi="Helvetica Neue" w:cs="Times New Roman"/>
-          <w:color w:val="222222"/>
-          <w:sz w:val="21"/>
-          <w:szCs w:val="21"/>
-        </w:rPr>
-        <w:t xml:space="preserve"> is difference between Dependency Management and Plugin Management in maven?</w:t>
-      </w:r>
-    </w:p>
-    <w:p>
-      <w:pPr>
-        <w:shd w:val="clear" w:color="auto" w:fill="FFFFFF"/>
-        <w:spacing w:after="0" w:line="240" w:lineRule="auto"/>
-        <w:rPr>
-          <w:rFonts w:ascii="Helvetica Neue" w:eastAsia="Times New Roman" w:hAnsi="Helvetica Neue" w:cs="Times New Roman"/>
-          <w:color w:val="222222"/>
-          <w:sz w:val="21"/>
-          <w:szCs w:val="21"/>
-        </w:rPr>
-      </w:pPr>
-    </w:p>
-    <w:p>
-      <w:pPr>
-        <w:shd w:val="clear" w:color="auto" w:fill="FFFFFF"/>
-        <w:spacing w:after="0" w:line="240" w:lineRule="auto"/>
-        <w:rPr>
-          <w:rFonts w:ascii="Helvetica Neue" w:eastAsia="Times New Roman" w:hAnsi="Helvetica Neue" w:cs="Times New Roman"/>
-          <w:color w:val="222222"/>
-          <w:sz w:val="21"/>
-          <w:szCs w:val="21"/>
-        </w:rPr>
-      </w:pPr>
-      <w:r>
-        <w:rPr>
-          <w:rFonts w:ascii="Helvetica Neue" w:eastAsia="Times New Roman" w:hAnsi="Helvetica Neue" w:cs="Times New Roman"/>
-          <w:color w:val="222222"/>
-          <w:sz w:val="21"/>
-          <w:szCs w:val="21"/>
-        </w:rPr>
-        <w:t xml:space="preserve">Ans. </w:t>
-      </w:r>
-    </w:p>
-    <w:p>
-      <w:pPr>
-        <w:shd w:val="clear" w:color="auto" w:fill="FFFFFF"/>
-        <w:spacing w:after="0" w:line="240" w:lineRule="auto"/>
-        <w:rPr>
-          <w:rFonts w:ascii="Helvetica Neue" w:eastAsia="Times New Roman" w:hAnsi="Helvetica Neue" w:cs="Times New Roman"/>
-          <w:color w:val="222222"/>
-          <w:sz w:val="21"/>
-          <w:szCs w:val="21"/>
-        </w:rPr>
-      </w:pPr>
-    </w:p>
-    <w:p>
-      <w:pPr>
-        <w:shd w:val="clear" w:color="auto" w:fill="FFFFFF"/>
-        <w:spacing w:after="0" w:line="240" w:lineRule="auto"/>
-        <w:rPr>
-          <w:rFonts w:ascii="Helvetica Neue" w:eastAsia="Times New Roman" w:hAnsi="Helvetica Neue" w:cs="Times New Roman"/>
-          <w:color w:val="222222"/>
-          <w:sz w:val="21"/>
-          <w:szCs w:val="21"/>
-        </w:rPr>
-      </w:pPr>
-      <w:r>
-        <w:rPr>
-          <w:rFonts w:ascii="Helvetica Neue" w:eastAsia="Times New Roman" w:hAnsi="Helvetica Neue" w:cs="Times New Roman"/>
-          <w:color w:val="222222"/>
-          <w:sz w:val="21"/>
-          <w:szCs w:val="21"/>
-        </w:rPr>
-        <w:t xml:space="preserve">Dependencies are just a Jar file which are added to </w:t>
-      </w:r>
-      <w:proofErr w:type="spellStart"/>
-      <w:r>
-        <w:rPr>
-          <w:rFonts w:ascii="Helvetica Neue" w:eastAsia="Times New Roman" w:hAnsi="Helvetica Neue" w:cs="Times New Roman"/>
-          <w:color w:val="222222"/>
-          <w:sz w:val="21"/>
-          <w:szCs w:val="21"/>
-        </w:rPr>
-        <w:t>classpath</w:t>
-      </w:r>
-      <w:proofErr w:type="spellEnd"/>
-      <w:r>
-        <w:rPr>
-          <w:rFonts w:ascii="Helvetica Neue" w:eastAsia="Times New Roman" w:hAnsi="Helvetica Neue" w:cs="Times New Roman"/>
-          <w:color w:val="222222"/>
-          <w:sz w:val="21"/>
-          <w:szCs w:val="21"/>
-        </w:rPr>
-        <w:t>. It provides class files to execute the task.</w:t>
-      </w:r>
-      <w:r>
-        <w:rPr>
-          <w:rFonts w:ascii="Helvetica Neue" w:eastAsia="Times New Roman" w:hAnsi="Helvetica Neue" w:cs="Times New Roman"/>
-          <w:color w:val="222222"/>
-          <w:sz w:val="21"/>
-          <w:szCs w:val="21"/>
-        </w:rPr>
-        <w:t xml:space="preserve"> </w:t>
-      </w:r>
-      <w:r>
-        <w:rPr>
-          <w:rFonts w:ascii="Helvetica Neue" w:eastAsia="Times New Roman" w:hAnsi="Helvetica Neue" w:cs="Times New Roman"/>
-          <w:color w:val="222222"/>
-          <w:sz w:val="21"/>
-          <w:szCs w:val="21"/>
-        </w:rPr>
-        <w:t xml:space="preserve">Jar files that are to be added to class </w:t>
-      </w:r>
-      <w:proofErr w:type="gramStart"/>
-      <w:r>
-        <w:rPr>
-          <w:rFonts w:ascii="Helvetica Neue" w:eastAsia="Times New Roman" w:hAnsi="Helvetica Neue" w:cs="Times New Roman"/>
-          <w:color w:val="222222"/>
-          <w:sz w:val="21"/>
-          <w:szCs w:val="21"/>
-        </w:rPr>
-        <w:t>path  while</w:t>
-      </w:r>
-      <w:proofErr w:type="gramEnd"/>
-      <w:r>
-        <w:rPr>
-          <w:rFonts w:ascii="Helvetica Neue" w:eastAsia="Times New Roman" w:hAnsi="Helvetica Neue" w:cs="Times New Roman"/>
-          <w:color w:val="222222"/>
-          <w:sz w:val="21"/>
-          <w:szCs w:val="21"/>
-        </w:rPr>
-        <w:t xml:space="preserve"> compiling the file, those are specified in dependencies. </w:t>
-      </w:r>
-    </w:p>
-    <w:p>
-      <w:pPr>
-        <w:shd w:val="clear" w:color="auto" w:fill="FFFFFF"/>
-        <w:spacing w:after="0" w:line="240" w:lineRule="auto"/>
-        <w:rPr>
-          <w:rFonts w:ascii="Helvetica Neue" w:eastAsia="Times New Roman" w:hAnsi="Helvetica Neue" w:cs="Times New Roman"/>
-          <w:color w:val="222222"/>
-          <w:sz w:val="21"/>
-          <w:szCs w:val="21"/>
-        </w:rPr>
-      </w:pPr>
-    </w:p>
-    <w:p>
-      <w:pPr>
-        <w:shd w:val="clear" w:color="auto" w:fill="FFFFFF"/>
-        <w:spacing w:after="0" w:line="240" w:lineRule="auto"/>
-        <w:rPr>
-          <w:rFonts w:ascii="Helvetica Neue" w:eastAsia="Times New Roman" w:hAnsi="Helvetica Neue" w:cs="Times New Roman"/>
-          <w:color w:val="222222"/>
-          <w:sz w:val="21"/>
-          <w:szCs w:val="21"/>
-        </w:rPr>
-      </w:pPr>
-    </w:p>
-    <w:p>
-      <w:pPr>
-        <w:shd w:val="clear" w:color="auto" w:fill="FFFFFF"/>
-        <w:spacing w:after="0" w:line="240" w:lineRule="auto"/>
-        <w:rPr>
-          <w:rFonts w:ascii="Helvetica Neue" w:eastAsia="Times New Roman" w:hAnsi="Helvetica Neue" w:cs="Times New Roman"/>
-          <w:color w:val="222222"/>
-          <w:sz w:val="21"/>
-          <w:szCs w:val="21"/>
-        </w:rPr>
-      </w:pPr>
-      <w:r>
-        <w:rPr>
-          <w:rFonts w:ascii="Helvetica Neue" w:eastAsia="Times New Roman" w:hAnsi="Helvetica Neue" w:cs="Times New Roman"/>
-          <w:color w:val="222222"/>
-          <w:sz w:val="21"/>
-          <w:szCs w:val="21"/>
-        </w:rPr>
-        <w:t xml:space="preserve">Plugins are jar files which executes the task.  </w:t>
-      </w:r>
-      <w:r>
-        <w:rPr>
-          <w:rFonts w:ascii="Helvetica Neue" w:eastAsia="Times New Roman" w:hAnsi="Helvetica Neue" w:cs="Times New Roman"/>
-          <w:color w:val="222222"/>
-          <w:sz w:val="21"/>
-          <w:szCs w:val="21"/>
-        </w:rPr>
-        <w:t xml:space="preserve">By using plugins we can add functionalists to maven. </w:t>
-      </w:r>
-    </w:p>
-    <w:p>
-      <w:pPr>
-        <w:shd w:val="clear" w:color="auto" w:fill="FFFFFF"/>
-        <w:spacing w:after="0" w:line="240" w:lineRule="auto"/>
-        <w:rPr>
-          <w:rFonts w:ascii="Helvetica Neue" w:eastAsia="Times New Roman" w:hAnsi="Helvetica Neue" w:cs="Times New Roman"/>
-          <w:color w:val="222222"/>
-          <w:sz w:val="21"/>
-          <w:szCs w:val="21"/>
-        </w:rPr>
-      </w:pPr>
-    </w:p>
-    <w:p>
-      <w:pPr>
-        <w:shd w:val="clear" w:color="auto" w:fill="FFFFFF"/>
-        <w:spacing w:after="0" w:line="240" w:lineRule="auto"/>
-        <w:rPr>
-          <w:rFonts w:ascii="Helvetica Neue" w:eastAsia="Times New Roman" w:hAnsi="Helvetica Neue" w:cs="Times New Roman"/>
-          <w:color w:val="222222"/>
-          <w:sz w:val="21"/>
-          <w:szCs w:val="21"/>
-        </w:rPr>
-      </w:pPr>
-    </w:p>
-    <w:p>
-      <w:pPr>
-        <w:shd w:val="clear" w:color="auto" w:fill="FFFFFF"/>
-        <w:spacing w:after="0" w:line="240" w:lineRule="auto"/>
-        <w:rPr>
-          <w:rFonts w:ascii="Helvetica Neue" w:eastAsia="Times New Roman" w:hAnsi="Helvetica Neue" w:cs="Times New Roman"/>
-          <w:color w:val="222222"/>
-          <w:sz w:val="21"/>
-          <w:szCs w:val="21"/>
-        </w:rPr>
-      </w:pPr>
-      <w:r>
-        <w:rPr>
-          <w:rFonts w:ascii="Helvetica Neue" w:eastAsia="Times New Roman" w:hAnsi="Helvetica Neue" w:cs="Times New Roman"/>
-          <w:color w:val="222222"/>
-          <w:sz w:val="21"/>
-          <w:szCs w:val="21"/>
-        </w:rPr>
-        <w:t>18</w:t>
-      </w:r>
-      <w:proofErr w:type="gramStart"/>
-      <w:r>
-        <w:rPr>
-          <w:rFonts w:ascii="Helvetica Neue" w:eastAsia="Times New Roman" w:hAnsi="Helvetica Neue" w:cs="Times New Roman"/>
-          <w:color w:val="222222"/>
-          <w:sz w:val="21"/>
-          <w:szCs w:val="21"/>
-        </w:rPr>
-        <w:t>)how</w:t>
+        <w:t>)H</w:t>
+      </w:r>
+      <w:r>
+        <w:rPr>
+          <w:rFonts w:ascii="Helvetica Neue" w:eastAsia="Times New Roman" w:hAnsi="Helvetica Neue" w:cs="Times New Roman"/>
+          <w:color w:val="222222"/>
+          <w:sz w:val="21"/>
+          <w:szCs w:val="21"/>
+        </w:rPr>
+        <w:t>ow</w:t>
       </w:r>
       <w:proofErr w:type="gramEnd"/>
       <w:r>
@@ -3745,40 +4683,59 @@
           <w:szCs w:val="21"/>
         </w:rPr>
       </w:pPr>
-      <w:r>
-        <w:rPr>
-          <w:rFonts w:ascii="Helvetica Neue" w:eastAsia="Times New Roman" w:hAnsi="Helvetica Neue" w:cs="Times New Roman"/>
-          <w:color w:val="222222"/>
-          <w:sz w:val="21"/>
-          <w:szCs w:val="21"/>
-        </w:rPr>
-        <w:t xml:space="preserve">Follow is the order of inheritance. </w:t>
-      </w:r>
-    </w:p>
-    <w:p>
-      <w:pPr>
-        <w:pStyle w:val="ListParagraph"/>
-        <w:numPr>
-          <w:ilvl w:val="0"/>
-          <w:numId w:val="2"/>
-        </w:numPr>
-        <w:shd w:val="clear" w:color="auto" w:fill="FFFFFF"/>
-        <w:spacing w:after="0" w:line="240" w:lineRule="auto"/>
-        <w:rPr>
-          <w:rFonts w:ascii="Helvetica Neue" w:eastAsia="Times New Roman" w:hAnsi="Helvetica Neue" w:cs="Times New Roman"/>
-          <w:color w:val="222222"/>
-          <w:sz w:val="21"/>
-          <w:szCs w:val="21"/>
-        </w:rPr>
-      </w:pPr>
-      <w:r>
-        <w:rPr>
-          <w:rFonts w:ascii="Helvetica Neue" w:eastAsia="Times New Roman" w:hAnsi="Helvetica Neue" w:cs="Times New Roman"/>
-          <w:color w:val="222222"/>
-          <w:sz w:val="21"/>
-          <w:szCs w:val="21"/>
-        </w:rPr>
-        <w:t xml:space="preserve">child/ module </w:t>
+    </w:p>
+    <w:p>
+      <w:pPr>
+        <w:shd w:val="clear" w:color="auto" w:fill="FFFFFF"/>
+        <w:spacing w:after="0" w:line="240" w:lineRule="auto"/>
+        <w:rPr>
+          <w:rFonts w:ascii="Helvetica Neue" w:eastAsia="Times New Roman" w:hAnsi="Helvetica Neue" w:cs="Times New Roman"/>
+          <w:color w:val="222222"/>
+          <w:sz w:val="21"/>
+          <w:szCs w:val="21"/>
+        </w:rPr>
+      </w:pPr>
+    </w:p>
+    <w:p>
+      <w:pPr>
+        <w:shd w:val="clear" w:color="auto" w:fill="FFFFFF"/>
+        <w:spacing w:after="0" w:line="240" w:lineRule="auto"/>
+        <w:rPr>
+          <w:rFonts w:ascii="Helvetica Neue" w:eastAsia="Times New Roman" w:hAnsi="Helvetica Neue" w:cs="Times New Roman"/>
+          <w:color w:val="222222"/>
+          <w:sz w:val="21"/>
+          <w:szCs w:val="21"/>
+        </w:rPr>
+      </w:pPr>
+      <w:r>
+        <w:rPr>
+          <w:rFonts w:ascii="Helvetica Neue" w:eastAsia="Times New Roman" w:hAnsi="Helvetica Neue" w:cs="Times New Roman"/>
+          <w:color w:val="222222"/>
+          <w:sz w:val="21"/>
+          <w:szCs w:val="21"/>
+        </w:rPr>
+        <w:lastRenderedPageBreak/>
+        <w:t>22</w:t>
+      </w:r>
+      <w:proofErr w:type="gramStart"/>
+      <w:r>
+        <w:rPr>
+          <w:rFonts w:ascii="Helvetica Neue" w:eastAsia="Times New Roman" w:hAnsi="Helvetica Neue" w:cs="Times New Roman"/>
+          <w:color w:val="222222"/>
+          <w:sz w:val="21"/>
+          <w:szCs w:val="21"/>
+        </w:rPr>
+        <w:t>)What</w:t>
+      </w:r>
+      <w:proofErr w:type="gramEnd"/>
+      <w:r>
+        <w:rPr>
+          <w:rFonts w:ascii="Helvetica Neue" w:eastAsia="Times New Roman" w:hAnsi="Helvetica Neue" w:cs="Times New Roman"/>
+          <w:color w:val="222222"/>
+          <w:sz w:val="21"/>
+          <w:szCs w:val="21"/>
+        </w:rPr>
+        <w:t xml:space="preserve"> is the difference between the aggregation and </w:t>
       </w:r>
       <w:proofErr w:type="spellStart"/>
       <w:r>
@@ -3788,194 +4745,9 @@
           <w:sz w:val="21"/>
           <w:szCs w:val="21"/>
         </w:rPr>
-        <w:t>pom</w:t>
+        <w:t>inheritence</w:t>
       </w:r>
       <w:proofErr w:type="spellEnd"/>
-    </w:p>
-    <w:p>
-      <w:pPr>
-        <w:pStyle w:val="ListParagraph"/>
-        <w:numPr>
-          <w:ilvl w:val="0"/>
-          <w:numId w:val="2"/>
-        </w:numPr>
-        <w:shd w:val="clear" w:color="auto" w:fill="FFFFFF"/>
-        <w:spacing w:after="0" w:line="240" w:lineRule="auto"/>
-        <w:rPr>
-          <w:rFonts w:ascii="Helvetica Neue" w:eastAsia="Times New Roman" w:hAnsi="Helvetica Neue" w:cs="Times New Roman"/>
-          <w:color w:val="222222"/>
-          <w:sz w:val="21"/>
-          <w:szCs w:val="21"/>
-        </w:rPr>
-      </w:pPr>
-      <w:r>
-        <w:rPr>
-          <w:rFonts w:ascii="Helvetica Neue" w:eastAsia="Times New Roman" w:hAnsi="Helvetica Neue" w:cs="Times New Roman"/>
-          <w:color w:val="222222"/>
-          <w:sz w:val="21"/>
-          <w:szCs w:val="21"/>
-        </w:rPr>
-        <w:t>settings file</w:t>
-      </w:r>
-    </w:p>
-    <w:p>
-      <w:pPr>
-        <w:pStyle w:val="ListParagraph"/>
-        <w:numPr>
-          <w:ilvl w:val="0"/>
-          <w:numId w:val="2"/>
-        </w:numPr>
-        <w:shd w:val="clear" w:color="auto" w:fill="FFFFFF"/>
-        <w:spacing w:after="0" w:line="240" w:lineRule="auto"/>
-        <w:rPr>
-          <w:rFonts w:ascii="Helvetica Neue" w:eastAsia="Times New Roman" w:hAnsi="Helvetica Neue" w:cs="Times New Roman"/>
-          <w:color w:val="222222"/>
-          <w:sz w:val="21"/>
-          <w:szCs w:val="21"/>
-        </w:rPr>
-      </w:pPr>
-      <w:r>
-        <w:rPr>
-          <w:rFonts w:ascii="Helvetica Neue" w:eastAsia="Times New Roman" w:hAnsi="Helvetica Neue" w:cs="Times New Roman"/>
-          <w:color w:val="222222"/>
-          <w:sz w:val="21"/>
-          <w:szCs w:val="21"/>
-        </w:rPr>
-        <w:t xml:space="preserve">project </w:t>
-      </w:r>
-      <w:proofErr w:type="spellStart"/>
-      <w:r>
-        <w:rPr>
-          <w:rFonts w:ascii="Helvetica Neue" w:eastAsia="Times New Roman" w:hAnsi="Helvetica Neue" w:cs="Times New Roman"/>
-          <w:color w:val="222222"/>
-          <w:sz w:val="21"/>
-          <w:szCs w:val="21"/>
-        </w:rPr>
-        <w:t>pom</w:t>
-      </w:r>
-      <w:proofErr w:type="spellEnd"/>
-      <w:r>
-        <w:rPr>
-          <w:rFonts w:ascii="Helvetica Neue" w:eastAsia="Times New Roman" w:hAnsi="Helvetica Neue" w:cs="Times New Roman"/>
-          <w:color w:val="222222"/>
-          <w:sz w:val="21"/>
-          <w:szCs w:val="21"/>
-        </w:rPr>
-        <w:t> </w:t>
-      </w:r>
-    </w:p>
-    <w:p>
-      <w:pPr>
-        <w:pStyle w:val="ListParagraph"/>
-        <w:numPr>
-          <w:ilvl w:val="0"/>
-          <w:numId w:val="2"/>
-        </w:numPr>
-        <w:shd w:val="clear" w:color="auto" w:fill="FFFFFF"/>
-        <w:spacing w:after="0" w:line="240" w:lineRule="auto"/>
-        <w:rPr>
-          <w:rFonts w:ascii="Helvetica Neue" w:eastAsia="Times New Roman" w:hAnsi="Helvetica Neue" w:cs="Times New Roman"/>
-          <w:color w:val="222222"/>
-          <w:sz w:val="21"/>
-          <w:szCs w:val="21"/>
-        </w:rPr>
-      </w:pPr>
-      <w:r>
-        <w:rPr>
-          <w:rFonts w:ascii="Helvetica Neue" w:eastAsia="Times New Roman" w:hAnsi="Helvetica Neue" w:cs="Times New Roman"/>
-          <w:color w:val="222222"/>
-          <w:sz w:val="21"/>
-          <w:szCs w:val="21"/>
-        </w:rPr>
-        <w:t xml:space="preserve">company </w:t>
-      </w:r>
-      <w:proofErr w:type="spellStart"/>
-      <w:r>
-        <w:rPr>
-          <w:rFonts w:ascii="Helvetica Neue" w:eastAsia="Times New Roman" w:hAnsi="Helvetica Neue" w:cs="Times New Roman"/>
-          <w:color w:val="222222"/>
-          <w:sz w:val="21"/>
-          <w:szCs w:val="21"/>
-        </w:rPr>
-        <w:t>pom</w:t>
-      </w:r>
-      <w:proofErr w:type="spellEnd"/>
-    </w:p>
-    <w:p>
-      <w:pPr>
-        <w:shd w:val="clear" w:color="auto" w:fill="FFFFFF"/>
-        <w:spacing w:after="0" w:line="240" w:lineRule="auto"/>
-        <w:rPr>
-          <w:rFonts w:ascii="Helvetica Neue" w:eastAsia="Times New Roman" w:hAnsi="Helvetica Neue" w:cs="Times New Roman"/>
-          <w:color w:val="222222"/>
-          <w:sz w:val="21"/>
-          <w:szCs w:val="21"/>
-        </w:rPr>
-      </w:pPr>
-    </w:p>
-    <w:p>
-      <w:pPr>
-        <w:shd w:val="clear" w:color="auto" w:fill="FFFFFF"/>
-        <w:spacing w:after="0" w:line="240" w:lineRule="auto"/>
-        <w:rPr>
-          <w:rFonts w:ascii="Helvetica Neue" w:eastAsia="Times New Roman" w:hAnsi="Helvetica Neue" w:cs="Times New Roman"/>
-          <w:color w:val="222222"/>
-          <w:sz w:val="21"/>
-          <w:szCs w:val="21"/>
-        </w:rPr>
-      </w:pPr>
-    </w:p>
-    <w:p>
-      <w:pPr>
-        <w:shd w:val="clear" w:color="auto" w:fill="FFFFFF"/>
-        <w:spacing w:after="0" w:line="240" w:lineRule="auto"/>
-        <w:rPr>
-          <w:rFonts w:ascii="Helvetica Neue" w:eastAsia="Times New Roman" w:hAnsi="Helvetica Neue" w:cs="Times New Roman"/>
-          <w:color w:val="222222"/>
-          <w:sz w:val="21"/>
-          <w:szCs w:val="21"/>
-        </w:rPr>
-      </w:pPr>
-      <w:r>
-        <w:rPr>
-          <w:rFonts w:ascii="Helvetica Neue" w:eastAsia="Times New Roman" w:hAnsi="Helvetica Neue" w:cs="Times New Roman"/>
-          <w:color w:val="222222"/>
-          <w:sz w:val="21"/>
-          <w:szCs w:val="21"/>
-        </w:rPr>
-        <w:t>22</w:t>
-      </w:r>
-      <w:proofErr w:type="gramStart"/>
-      <w:r>
-        <w:rPr>
-          <w:rFonts w:ascii="Helvetica Neue" w:eastAsia="Times New Roman" w:hAnsi="Helvetica Neue" w:cs="Times New Roman"/>
-          <w:color w:val="222222"/>
-          <w:sz w:val="21"/>
-          <w:szCs w:val="21"/>
-        </w:rPr>
-        <w:t>)What</w:t>
-      </w:r>
-      <w:proofErr w:type="gramEnd"/>
-      <w:r>
-        <w:rPr>
-          <w:rFonts w:ascii="Helvetica Neue" w:eastAsia="Times New Roman" w:hAnsi="Helvetica Neue" w:cs="Times New Roman"/>
-          <w:color w:val="222222"/>
-          <w:sz w:val="21"/>
-          <w:szCs w:val="21"/>
-        </w:rPr>
-        <w:t xml:space="preserve"> is the difference between the aggregation and </w:t>
-      </w:r>
-      <w:proofErr w:type="spellStart"/>
-      <w:r>
-        <w:rPr>
-          <w:rFonts w:ascii="Helvetica Neue" w:eastAsia="Times New Roman" w:hAnsi="Helvetica Neue" w:cs="Times New Roman"/>
-          <w:color w:val="222222"/>
-          <w:sz w:val="21"/>
-          <w:szCs w:val="21"/>
-        </w:rPr>
-        <w:t>inheritence</w:t>
-      </w:r>
-      <w:proofErr w:type="spellEnd"/>
       <w:r>
         <w:rPr>
           <w:rFonts w:ascii="Helvetica Neue" w:eastAsia="Times New Roman" w:hAnsi="Helvetica Neue" w:cs="Times New Roman"/>
@@ -4082,16 +4854,7 @@
           <w:sz w:val="21"/>
           <w:szCs w:val="21"/>
         </w:rPr>
-        <w:t xml:space="preserve">Aggregation: It is similar to inheritance but we specify the modules from the parent POM. By doing so we will let know parent project about its corresponding modules. </w:t>
-      </w:r>
-      <w:r>
-        <w:rPr>
-          <w:rFonts w:ascii="Helvetica Neue" w:eastAsia="Times New Roman" w:hAnsi="Helvetica Neue" w:cs="Times New Roman"/>
-          <w:color w:val="222222"/>
-          <w:sz w:val="21"/>
-          <w:szCs w:val="21"/>
-        </w:rPr>
-        <w:t xml:space="preserve"> We just need to specify the directories of its modules in POM file.</w:t>
+        <w:t>Aggregation: It is similar to inheritance but we specify the modules from the parent POM. By doing so we will let know parent project about its corresponding modules.  We just need to specify the directories of its modules in POM file.</w:t>
       </w:r>
     </w:p>
     <w:p>
@@ -5961,6 +6724,7 @@
   <w:style w:type="character" w:default="1" w:styleId="DefaultParagraphFont">
     <w:name w:val="Default Paragraph Font"/>
     <w:uiPriority w:val="1"/>
+    <w:semiHidden/>
     <w:unhideWhenUsed/>
   </w:style>
   <w:style w:type="table" w:default="1" w:styleId="TableNormal">

</xml_diff>